<commit_message>
Added question number 1
</commit_message>
<xml_diff>
--- a/Problem Solving/Thompson_Benjamin_ProblemSolving.docx
+++ b/Problem Solving/Thompson_Benjamin_ProblemSolving.docx
@@ -5,6 +5,94 @@
     <w:p>
       <w:r>
         <w:t xml:space="preserve">Benjamin Thompson, 1/12/13 Web Programing Fundamentals Problem Solving </w:t>
+      </w:r>
+    </w:p>
+    <w:p/>
+    <w:p/>
+    <w:p>
+      <w:pPr>
+        <w:widowControl w:val="0"/>
+        <w:tabs>
+          <w:tab w:val="left" w:pos="220"/>
+          <w:tab w:val="left" w:pos="720"/>
+        </w:tabs>
+        <w:autoSpaceDE w:val="0"/>
+        <w:autoSpaceDN w:val="0"/>
+        <w:adjustRightInd w:val="0"/>
+        <w:rPr>
+          <w:rFonts w:ascii="Arial" w:hAnsi="Arial" w:cs="Arial"/>
+        </w:rPr>
+      </w:pPr>
+      <w:r>
+        <w:rPr>
+          <w:rFonts w:ascii="Arial" w:hAnsi="Arial" w:cs="Arial"/>
+        </w:rPr>
+        <w:t xml:space="preserve">Problem 1. </w:t>
+      </w:r>
+    </w:p>
+    <w:p>
+      <w:pPr>
+        <w:widowControl w:val="0"/>
+        <w:tabs>
+          <w:tab w:val="left" w:pos="220"/>
+          <w:tab w:val="left" w:pos="720"/>
+        </w:tabs>
+        <w:autoSpaceDE w:val="0"/>
+        <w:autoSpaceDN w:val="0"/>
+        <w:adjustRightInd w:val="0"/>
+        <w:rPr>
+          <w:rFonts w:ascii="Arial" w:hAnsi="Arial" w:cs="Arial"/>
+        </w:rPr>
+      </w:pPr>
+    </w:p>
+    <w:p>
+      <w:pPr>
+        <w:widowControl w:val="0"/>
+        <w:tabs>
+          <w:tab w:val="left" w:pos="220"/>
+          <w:tab w:val="left" w:pos="720"/>
+        </w:tabs>
+        <w:autoSpaceDE w:val="0"/>
+        <w:autoSpaceDN w:val="0"/>
+        <w:adjustRightInd w:val="0"/>
+        <w:rPr>
+          <w:rFonts w:ascii="Arial" w:hAnsi="Arial" w:cs="Arial"/>
+          <w:i/>
+          <w:sz w:val="20"/>
+        </w:rPr>
+      </w:pPr>
+      <w:r>
+        <w:rPr>
+          <w:rFonts w:ascii="Arial" w:hAnsi="Arial" w:cs="Arial"/>
+          <w:i/>
+          <w:sz w:val="20"/>
+        </w:rPr>
+        <w:t>A Cat, a Parrot, and a Bag of Seed:</w:t>
+      </w:r>
+    </w:p>
+    <w:p>
+      <w:pPr>
+        <w:widowControl w:val="0"/>
+        <w:tabs>
+          <w:tab w:val="left" w:pos="220"/>
+          <w:tab w:val="left" w:pos="720"/>
+        </w:tabs>
+        <w:autoSpaceDE w:val="0"/>
+        <w:autoSpaceDN w:val="0"/>
+        <w:adjustRightInd w:val="0"/>
+        <w:rPr>
+          <w:rFonts w:ascii="Arial" w:hAnsi="Arial" w:cs="Arial"/>
+          <w:i/>
+          <w:sz w:val="20"/>
+        </w:rPr>
+      </w:pPr>
+      <w:r>
+        <w:rPr>
+          <w:rFonts w:ascii="Arial" w:hAnsi="Arial" w:cs="Arial"/>
+          <w:i/>
+          <w:sz w:val="20"/>
+        </w:rPr>
+        <w:t>A man finds himself on a riverbank with a cat, a parrot and a bag of seed. He needs to transport all three to the other side of the river in his boat. However, the boat has room for only the man himself and one other item (either the cat, parrot or seed). In his absence, the cat could eat the parrot, and the parrot would eat the bag of seed. Show how he can get all the passengers to the other side, without leaving the wrong ones alone together.</w:t>
       </w:r>
     </w:p>
     <w:p/>

</xml_diff>

<commit_message>
added 1 2 and 3 for question 1
</commit_message>
<xml_diff>
--- a/Problem Solving/Thompson_Benjamin_ProblemSolving.docx
+++ b/Problem Solving/Thompson_Benjamin_ProblemSolving.docx
@@ -93,6 +93,506 @@
           <w:sz w:val="20"/>
         </w:rPr>
         <w:t>A man finds himself on a riverbank with a cat, a parrot and a bag of seed. He needs to transport all three to the other side of the river in his boat. However, the boat has room for only the man himself and one other item (either the cat, parrot or seed). In his absence, the cat could eat the parrot, and the parrot would eat the bag of seed. Show how he can get all the passengers to the other side, without leaving the wrong ones alone together.</w:t>
+      </w:r>
+    </w:p>
+    <w:p/>
+    <w:p>
+      <w:pPr>
+        <w:widowControl w:val="0"/>
+        <w:tabs>
+          <w:tab w:val="left" w:pos="220"/>
+          <w:tab w:val="left" w:pos="720"/>
+        </w:tabs>
+        <w:autoSpaceDE w:val="0"/>
+        <w:autoSpaceDN w:val="0"/>
+        <w:adjustRightInd w:val="0"/>
+        <w:rPr>
+          <w:rFonts w:ascii="Arial" w:hAnsi="Arial" w:cs="Arial"/>
+        </w:rPr>
+      </w:pPr>
+    </w:p>
+    <w:p>
+      <w:pPr>
+        <w:pStyle w:val="ListParagraph"/>
+        <w:widowControl w:val="0"/>
+        <w:numPr>
+          <w:ilvl w:val="0"/>
+          <w:numId w:val="1"/>
+        </w:numPr>
+        <w:tabs>
+          <w:tab w:val="left" w:pos="220"/>
+          <w:tab w:val="left" w:pos="720"/>
+        </w:tabs>
+        <w:autoSpaceDE w:val="0"/>
+        <w:autoSpaceDN w:val="0"/>
+        <w:adjustRightInd w:val="0"/>
+        <w:rPr>
+          <w:rFonts w:ascii="Arial" w:hAnsi="Arial" w:cs="Arial"/>
+        </w:rPr>
+      </w:pPr>
+      <w:r>
+        <w:rPr>
+          <w:rFonts w:ascii="Arial" w:hAnsi="Arial" w:cs="Arial"/>
+        </w:rPr>
+        <w:t>Define the problem</w:t>
+      </w:r>
+    </w:p>
+    <w:p>
+      <w:pPr>
+        <w:widowControl w:val="0"/>
+        <w:tabs>
+          <w:tab w:val="left" w:pos="220"/>
+          <w:tab w:val="left" w:pos="720"/>
+        </w:tabs>
+        <w:autoSpaceDE w:val="0"/>
+        <w:autoSpaceDN w:val="0"/>
+        <w:adjustRightInd w:val="0"/>
+        <w:rPr>
+          <w:rFonts w:ascii="Arial" w:hAnsi="Arial" w:cs="Arial"/>
+        </w:rPr>
+      </w:pPr>
+      <w:r>
+        <w:rPr>
+          <w:rFonts w:ascii="Arial" w:hAnsi="Arial" w:cs="Arial"/>
+        </w:rPr>
+        <w:t xml:space="preserve">The problem is the man needs to get to the opposite side of the river taking with him 3 things. The three things he has are:  a cat, a parrot and a bag of seeds. He can only take one of these things with him at a time and needs to be careful what he leaves together so they do not get eaten. </w:t>
+      </w:r>
+    </w:p>
+    <w:p>
+      <w:pPr>
+        <w:widowControl w:val="0"/>
+        <w:tabs>
+          <w:tab w:val="left" w:pos="220"/>
+          <w:tab w:val="left" w:pos="720"/>
+        </w:tabs>
+        <w:autoSpaceDE w:val="0"/>
+        <w:autoSpaceDN w:val="0"/>
+        <w:adjustRightInd w:val="0"/>
+        <w:rPr>
+          <w:rFonts w:ascii="Arial" w:hAnsi="Arial" w:cs="Arial"/>
+        </w:rPr>
+      </w:pPr>
+      <w:r>
+        <w:rPr>
+          <w:rFonts w:ascii="Arial" w:hAnsi="Arial" w:cs="Arial"/>
+        </w:rPr>
+        <w:t xml:space="preserve">If he leaves the cat with the bird it will be eaten, if he leaves the parrot with the seed it will also be eaten. One thing that is not clearly defined </w:t>
+      </w:r>
+      <w:r>
+        <w:rPr>
+          <w:rFonts w:ascii="Arial" w:hAnsi="Arial" w:cs="Arial"/>
+        </w:rPr>
+        <w:t xml:space="preserve">in the original explanation of the problem </w:t>
+      </w:r>
+      <w:r>
+        <w:rPr>
+          <w:rFonts w:ascii="Arial" w:hAnsi="Arial" w:cs="Arial"/>
+        </w:rPr>
+        <w:t xml:space="preserve">is the fact that you can take thing both ways as needed. </w:t>
+      </w:r>
+    </w:p>
+    <w:p>
+      <w:pPr>
+        <w:widowControl w:val="0"/>
+        <w:tabs>
+          <w:tab w:val="left" w:pos="220"/>
+          <w:tab w:val="left" w:pos="720"/>
+        </w:tabs>
+        <w:autoSpaceDE w:val="0"/>
+        <w:autoSpaceDN w:val="0"/>
+        <w:adjustRightInd w:val="0"/>
+        <w:rPr>
+          <w:rFonts w:ascii="Arial" w:hAnsi="Arial" w:cs="Arial"/>
+        </w:rPr>
+      </w:pPr>
+    </w:p>
+    <w:p>
+      <w:pPr>
+        <w:widowControl w:val="0"/>
+        <w:tabs>
+          <w:tab w:val="left" w:pos="220"/>
+          <w:tab w:val="left" w:pos="720"/>
+        </w:tabs>
+        <w:autoSpaceDE w:val="0"/>
+        <w:autoSpaceDN w:val="0"/>
+        <w:adjustRightInd w:val="0"/>
+        <w:rPr>
+          <w:rFonts w:ascii="Arial" w:hAnsi="Arial" w:cs="Arial"/>
+        </w:rPr>
+      </w:pPr>
+      <w:r>
+        <w:rPr>
+          <w:rFonts w:ascii="Arial" w:hAnsi="Arial" w:cs="Arial"/>
+        </w:rPr>
+        <w:t>2.</w:t>
+      </w:r>
+      <w:r>
+        <w:rPr>
+          <w:rFonts w:ascii="Arial" w:hAnsi="Arial" w:cs="Arial"/>
+        </w:rPr>
+        <w:t xml:space="preserve"> Break the problem apart</w:t>
+      </w:r>
+    </w:p>
+    <w:p>
+      <w:pPr>
+        <w:widowControl w:val="0"/>
+        <w:tabs>
+          <w:tab w:val="left" w:pos="220"/>
+          <w:tab w:val="left" w:pos="720"/>
+        </w:tabs>
+        <w:autoSpaceDE w:val="0"/>
+        <w:autoSpaceDN w:val="0"/>
+        <w:adjustRightInd w:val="0"/>
+        <w:ind w:left="220"/>
+        <w:rPr>
+          <w:rFonts w:ascii="Arial" w:hAnsi="Arial" w:cs="Arial"/>
+        </w:rPr>
+      </w:pPr>
+      <w:r>
+        <w:rPr>
+          <w:rFonts w:ascii="Arial" w:hAnsi="Arial" w:cs="Arial"/>
+        </w:rPr>
+        <w:t xml:space="preserve">The </w:t>
+      </w:r>
+      <w:r>
+        <w:rPr>
+          <w:rFonts w:ascii="Arial" w:hAnsi="Arial" w:cs="Arial"/>
+        </w:rPr>
+        <w:t>big problems and constraints that I can see</w:t>
+      </w:r>
+      <w:r>
+        <w:rPr>
+          <w:rFonts w:ascii="Arial" w:hAnsi="Arial" w:cs="Arial"/>
+        </w:rPr>
+        <w:t xml:space="preserve"> are that he can only take one thing with him at a time and that if he leaves some of the items alone they will be eaten. </w:t>
+      </w:r>
+    </w:p>
+    <w:p>
+      <w:pPr>
+        <w:widowControl w:val="0"/>
+        <w:tabs>
+          <w:tab w:val="left" w:pos="220"/>
+          <w:tab w:val="left" w:pos="720"/>
+        </w:tabs>
+        <w:autoSpaceDE w:val="0"/>
+        <w:autoSpaceDN w:val="0"/>
+        <w:adjustRightInd w:val="0"/>
+        <w:ind w:left="220"/>
+        <w:rPr>
+          <w:rFonts w:ascii="Arial" w:hAnsi="Arial" w:cs="Arial"/>
+        </w:rPr>
+      </w:pPr>
+      <w:r>
+        <w:rPr>
+          <w:rFonts w:ascii="Arial" w:hAnsi="Arial" w:cs="Arial"/>
+        </w:rPr>
+        <w:t xml:space="preserve">The sub goals are </w:t>
+      </w:r>
+    </w:p>
+    <w:p>
+      <w:pPr>
+        <w:widowControl w:val="0"/>
+        <w:tabs>
+          <w:tab w:val="left" w:pos="220"/>
+          <w:tab w:val="left" w:pos="720"/>
+        </w:tabs>
+        <w:autoSpaceDE w:val="0"/>
+        <w:autoSpaceDN w:val="0"/>
+        <w:adjustRightInd w:val="0"/>
+        <w:ind w:left="220"/>
+        <w:rPr>
+          <w:rFonts w:ascii="Arial" w:hAnsi="Arial" w:cs="Arial"/>
+        </w:rPr>
+      </w:pPr>
+      <w:r>
+        <w:rPr>
+          <w:rFonts w:ascii="Arial" w:hAnsi="Arial" w:cs="Arial"/>
+        </w:rPr>
+        <w:tab/>
+      </w:r>
+      <w:r>
+        <w:rPr>
+          <w:rFonts w:ascii="Arial" w:hAnsi="Arial" w:cs="Arial"/>
+        </w:rPr>
+        <w:t xml:space="preserve">- To get to the other side of the river </w:t>
+      </w:r>
+      <w:r>
+        <w:rPr>
+          <w:rFonts w:ascii="Arial" w:hAnsi="Arial" w:cs="Arial"/>
+        </w:rPr>
+        <w:t xml:space="preserve">while keeping everything alive </w:t>
+      </w:r>
+    </w:p>
+    <w:p>
+      <w:pPr>
+        <w:widowControl w:val="0"/>
+        <w:tabs>
+          <w:tab w:val="left" w:pos="220"/>
+          <w:tab w:val="left" w:pos="720"/>
+        </w:tabs>
+        <w:autoSpaceDE w:val="0"/>
+        <w:autoSpaceDN w:val="0"/>
+        <w:adjustRightInd w:val="0"/>
+        <w:ind w:left="720"/>
+        <w:rPr>
+          <w:rFonts w:ascii="Arial" w:hAnsi="Arial" w:cs="Arial"/>
+        </w:rPr>
+      </w:pPr>
+      <w:r>
+        <w:rPr>
+          <w:rFonts w:ascii="Arial" w:hAnsi="Arial" w:cs="Arial"/>
+        </w:rPr>
+        <w:t xml:space="preserve">- </w:t>
+      </w:r>
+      <w:r>
+        <w:rPr>
+          <w:rFonts w:ascii="Arial" w:hAnsi="Arial" w:cs="Arial"/>
+        </w:rPr>
+        <w:t>To not not leave</w:t>
+      </w:r>
+      <w:r>
+        <w:rPr>
+          <w:rFonts w:ascii="Arial" w:hAnsi="Arial" w:cs="Arial"/>
+        </w:rPr>
+        <w:t xml:space="preserve"> the incorrect </w:t>
+      </w:r>
+      <w:r>
+        <w:rPr>
+          <w:rFonts w:ascii="Arial" w:hAnsi="Arial" w:cs="Arial"/>
+        </w:rPr>
+        <w:t>items</w:t>
+      </w:r>
+      <w:r>
+        <w:rPr>
+          <w:rFonts w:ascii="Arial" w:hAnsi="Arial" w:cs="Arial"/>
+        </w:rPr>
+        <w:t xml:space="preserve"> with each other </w:t>
+      </w:r>
+    </w:p>
+    <w:p>
+      <w:pPr>
+        <w:widowControl w:val="0"/>
+        <w:tabs>
+          <w:tab w:val="left" w:pos="220"/>
+          <w:tab w:val="left" w:pos="720"/>
+        </w:tabs>
+        <w:autoSpaceDE w:val="0"/>
+        <w:autoSpaceDN w:val="0"/>
+        <w:adjustRightInd w:val="0"/>
+        <w:rPr>
+          <w:rFonts w:ascii="Arial" w:hAnsi="Arial" w:cs="Arial"/>
+        </w:rPr>
+      </w:pPr>
+    </w:p>
+    <w:p>
+      <w:pPr>
+        <w:widowControl w:val="0"/>
+        <w:tabs>
+          <w:tab w:val="left" w:pos="220"/>
+          <w:tab w:val="left" w:pos="720"/>
+        </w:tabs>
+        <w:autoSpaceDE w:val="0"/>
+        <w:autoSpaceDN w:val="0"/>
+        <w:adjustRightInd w:val="0"/>
+        <w:rPr>
+          <w:rFonts w:ascii="Arial" w:hAnsi="Arial" w:cs="Arial"/>
+        </w:rPr>
+      </w:pPr>
+      <w:r>
+        <w:rPr>
+          <w:rFonts w:ascii="Arial" w:hAnsi="Arial" w:cs="Arial"/>
+        </w:rPr>
+        <w:t>3.</w:t>
+      </w:r>
+      <w:r>
+        <w:rPr>
+          <w:rFonts w:ascii="Arial" w:hAnsi="Arial" w:cs="Arial"/>
+        </w:rPr>
+        <w:t xml:space="preserve"> Identify potential solutions</w:t>
+      </w:r>
+    </w:p>
+    <w:p>
+      <w:pPr>
+        <w:widowControl w:val="0"/>
+        <w:tabs>
+          <w:tab w:val="left" w:pos="220"/>
+          <w:tab w:val="left" w:pos="720"/>
+        </w:tabs>
+        <w:autoSpaceDE w:val="0"/>
+        <w:autoSpaceDN w:val="0"/>
+        <w:adjustRightInd w:val="0"/>
+        <w:ind w:left="220"/>
+        <w:rPr>
+          <w:rFonts w:ascii="Arial" w:hAnsi="Arial" w:cs="Arial"/>
+        </w:rPr>
+      </w:pPr>
+      <w:r>
+        <w:rPr>
+          <w:rFonts w:ascii="Arial" w:hAnsi="Arial" w:cs="Arial"/>
+        </w:rPr>
+        <w:t xml:space="preserve">One </w:t>
+      </w:r>
+      <w:bookmarkStart w:id="0" w:name="_GoBack"/>
+      <w:bookmarkEnd w:id="0"/>
+      <w:r>
+        <w:rPr>
+          <w:rFonts w:ascii="Arial" w:hAnsi="Arial" w:cs="Arial"/>
+        </w:rPr>
+        <w:t xml:space="preserve">solution is to leave the cat with and the seeds and cross the river with the parrot, leave the parrot on the opposite side of the river. Return and get the </w:t>
+      </w:r>
+      <w:r>
+        <w:rPr>
+          <w:rFonts w:ascii="Arial" w:hAnsi="Arial" w:cs="Arial"/>
+        </w:rPr>
+        <w:t>seed</w:t>
+      </w:r>
+      <w:r>
+        <w:rPr>
+          <w:rFonts w:ascii="Arial" w:hAnsi="Arial" w:cs="Arial"/>
+        </w:rPr>
+        <w:t xml:space="preserve">, take the </w:t>
+      </w:r>
+      <w:r>
+        <w:rPr>
+          <w:rFonts w:ascii="Arial" w:hAnsi="Arial" w:cs="Arial"/>
+        </w:rPr>
+        <w:t>seeds</w:t>
+      </w:r>
+      <w:r>
+        <w:rPr>
+          <w:rFonts w:ascii="Arial" w:hAnsi="Arial" w:cs="Arial"/>
+        </w:rPr>
+        <w:t xml:space="preserve"> to the opposite side of the river and pick up the parrot. Take the parrot to the original side of the river and leave it while you pick up the </w:t>
+      </w:r>
+      <w:r>
+        <w:rPr>
+          <w:rFonts w:ascii="Arial" w:hAnsi="Arial" w:cs="Arial"/>
+        </w:rPr>
+        <w:t>cat</w:t>
+      </w:r>
+      <w:r>
+        <w:rPr>
+          <w:rFonts w:ascii="Arial" w:hAnsi="Arial" w:cs="Arial"/>
+        </w:rPr>
+        <w:t xml:space="preserve"> and take </w:t>
+      </w:r>
+      <w:r>
+        <w:rPr>
+          <w:rFonts w:ascii="Arial" w:hAnsi="Arial" w:cs="Arial"/>
+        </w:rPr>
+        <w:t>it</w:t>
+      </w:r>
+      <w:r>
+        <w:rPr>
+          <w:rFonts w:ascii="Arial" w:hAnsi="Arial" w:cs="Arial"/>
+        </w:rPr>
+        <w:t xml:space="preserve"> to the opposite side of the river. The final two steps would be to leave the </w:t>
+      </w:r>
+      <w:r>
+        <w:rPr>
+          <w:rFonts w:ascii="Arial" w:hAnsi="Arial" w:cs="Arial"/>
+        </w:rPr>
+        <w:t>cat</w:t>
+      </w:r>
+      <w:r>
+        <w:rPr>
+          <w:rFonts w:ascii="Arial" w:hAnsi="Arial" w:cs="Arial"/>
+        </w:rPr>
+        <w:t xml:space="preserve"> with the </w:t>
+      </w:r>
+      <w:r>
+        <w:rPr>
+          <w:rFonts w:ascii="Arial" w:hAnsi="Arial" w:cs="Arial"/>
+        </w:rPr>
+        <w:t>seeds</w:t>
+      </w:r>
+      <w:r>
+        <w:rPr>
+          <w:rFonts w:ascii="Arial" w:hAnsi="Arial" w:cs="Arial"/>
+        </w:rPr>
+        <w:t xml:space="preserve"> and return to the original side of the river to get the parrot and proceed to the opposite side of the river. </w:t>
+      </w:r>
+    </w:p>
+    <w:p>
+      <w:pPr>
+        <w:widowControl w:val="0"/>
+        <w:tabs>
+          <w:tab w:val="left" w:pos="220"/>
+          <w:tab w:val="left" w:pos="720"/>
+        </w:tabs>
+        <w:autoSpaceDE w:val="0"/>
+        <w:autoSpaceDN w:val="0"/>
+        <w:adjustRightInd w:val="0"/>
+        <w:rPr>
+          <w:rFonts w:ascii="Arial" w:hAnsi="Arial" w:cs="Arial"/>
+        </w:rPr>
+      </w:pPr>
+    </w:p>
+    <w:p>
+      <w:pPr>
+        <w:widowControl w:val="0"/>
+        <w:tabs>
+          <w:tab w:val="left" w:pos="220"/>
+          <w:tab w:val="left" w:pos="720"/>
+        </w:tabs>
+        <w:autoSpaceDE w:val="0"/>
+        <w:autoSpaceDN w:val="0"/>
+        <w:adjustRightInd w:val="0"/>
+        <w:ind w:left="220"/>
+        <w:rPr>
+          <w:rFonts w:ascii="Arial" w:hAnsi="Arial" w:cs="Arial"/>
+        </w:rPr>
+      </w:pPr>
+      <w:r>
+        <w:rPr>
+          <w:rFonts w:ascii="Arial" w:hAnsi="Arial" w:cs="Arial"/>
+        </w:rPr>
+        <w:t xml:space="preserve">Another solution would be to change the </w:t>
+      </w:r>
+      <w:r>
+        <w:rPr>
+          <w:rFonts w:ascii="Arial" w:hAnsi="Arial" w:cs="Arial"/>
+        </w:rPr>
+        <w:t>cat</w:t>
+      </w:r>
+      <w:r>
+        <w:rPr>
+          <w:rFonts w:ascii="Arial" w:hAnsi="Arial" w:cs="Arial"/>
+        </w:rPr>
+        <w:t xml:space="preserve"> and the </w:t>
+      </w:r>
+      <w:r>
+        <w:rPr>
+          <w:rFonts w:ascii="Arial" w:hAnsi="Arial" w:cs="Arial"/>
+        </w:rPr>
+        <w:t>seeds</w:t>
+      </w:r>
+      <w:r>
+        <w:rPr>
+          <w:rFonts w:ascii="Arial" w:hAnsi="Arial" w:cs="Arial"/>
+        </w:rPr>
+        <w:t xml:space="preserve"> on the trips following trip one and two. </w:t>
+      </w:r>
+    </w:p>
+    <w:p>
+      <w:pPr>
+        <w:widowControl w:val="0"/>
+        <w:tabs>
+          <w:tab w:val="left" w:pos="220"/>
+          <w:tab w:val="left" w:pos="720"/>
+        </w:tabs>
+        <w:autoSpaceDE w:val="0"/>
+        <w:autoSpaceDN w:val="0"/>
+        <w:adjustRightInd w:val="0"/>
+        <w:rPr>
+          <w:rFonts w:ascii="Arial" w:hAnsi="Arial" w:cs="Arial"/>
+        </w:rPr>
+      </w:pPr>
+      <w:r>
+        <w:rPr>
+          <w:rFonts w:ascii="Arial" w:hAnsi="Arial" w:cs="Arial"/>
+        </w:rPr>
+        <w:tab/>
       </w:r>
     </w:p>
     <w:p/>
@@ -101,7 +601,6 @@
     <w:p/>
     <w:p/>
     <w:p/>
-    <w:p/>
     <w:p>
       <w:pPr>
         <w:widowControl w:val="0"/>
@@ -358,10 +857,7 @@
         </w:rPr>
       </w:pPr>
     </w:p>
-    <w:p>
-      <w:bookmarkStart w:id="0" w:name="_GoBack"/>
-      <w:bookmarkEnd w:id="0"/>
-    </w:p>
+    <w:p/>
     <w:sectPr>
       <w:pgSz w:w="12240" w:h="15840"/>
       <w:pgMar w:top="1440" w:right="1800" w:bottom="1440" w:left="1800" w:header="720" w:footer="720" w:gutter="0"/>
@@ -370,6 +866,103 @@
     </w:sectPr>
   </w:body>
 </w:document>
+</file>
+
+<file path=word/numbering.xml><?xml version="1.0" encoding="utf-8"?>
+<w:numbering xmlns:wpc="http://schemas.microsoft.com/office/word/2010/wordprocessingCanvas" xmlns:mo="http://schemas.microsoft.com/office/mac/office/2008/main" xmlns:mc="http://schemas.openxmlformats.org/markup-compatibility/2006" xmlns:mv="urn:schemas-microsoft-com:mac:vml" xmlns:o="urn:schemas-microsoft-com:office:office" xmlns:r="http://schemas.openxmlformats.org/officeDocument/2006/relationships" xmlns:m="http://schemas.openxmlformats.org/officeDocument/2006/math" xmlns:v="urn:schemas-microsoft-com:vml" xmlns:wp14="http://schemas.microsoft.com/office/word/2010/wordprocessingDrawing" xmlns:wp="http://schemas.openxmlformats.org/drawingml/2006/wordprocessingDrawing" xmlns:w10="urn:schemas-microsoft-com:office:word" xmlns:w="http://schemas.openxmlformats.org/wordprocessingml/2006/main" xmlns:w14="http://schemas.microsoft.com/office/word/2010/wordml" xmlns:wpg="http://schemas.microsoft.com/office/word/2010/wordprocessingGroup" xmlns:wpi="http://schemas.microsoft.com/office/word/2010/wordprocessingInk" xmlns:wne="http://schemas.microsoft.com/office/word/2006/wordml" xmlns:wps="http://schemas.microsoft.com/office/word/2010/wordprocessingShape" mc:Ignorable="w14 wp14">
+  <w:abstractNum w:abstractNumId="0">
+    <w:nsid w:val="51630BF4"/>
+    <w:multiLevelType w:val="hybridMultilevel"/>
+    <w:tmpl w:val="05F878F8"/>
+    <w:lvl w:ilvl="0" w:tplc="0409000F">
+      <w:start w:val="1"/>
+      <w:numFmt w:val="decimal"/>
+      <w:lvlText w:val="%1."/>
+      <w:lvlJc w:val="left"/>
+      <w:pPr>
+        <w:ind w:left="720" w:hanging="360"/>
+      </w:pPr>
+      <w:rPr>
+        <w:rFonts w:hint="default"/>
+      </w:rPr>
+    </w:lvl>
+    <w:lvl w:ilvl="1" w:tplc="04090019" w:tentative="1">
+      <w:start w:val="1"/>
+      <w:numFmt w:val="lowerLetter"/>
+      <w:lvlText w:val="%2."/>
+      <w:lvlJc w:val="left"/>
+      <w:pPr>
+        <w:ind w:left="1440" w:hanging="360"/>
+      </w:pPr>
+    </w:lvl>
+    <w:lvl w:ilvl="2" w:tplc="0409001B" w:tentative="1">
+      <w:start w:val="1"/>
+      <w:numFmt w:val="lowerRoman"/>
+      <w:lvlText w:val="%3."/>
+      <w:lvlJc w:val="right"/>
+      <w:pPr>
+        <w:ind w:left="2160" w:hanging="180"/>
+      </w:pPr>
+    </w:lvl>
+    <w:lvl w:ilvl="3" w:tplc="0409000F" w:tentative="1">
+      <w:start w:val="1"/>
+      <w:numFmt w:val="decimal"/>
+      <w:lvlText w:val="%4."/>
+      <w:lvlJc w:val="left"/>
+      <w:pPr>
+        <w:ind w:left="2880" w:hanging="360"/>
+      </w:pPr>
+    </w:lvl>
+    <w:lvl w:ilvl="4" w:tplc="04090019" w:tentative="1">
+      <w:start w:val="1"/>
+      <w:numFmt w:val="lowerLetter"/>
+      <w:lvlText w:val="%5."/>
+      <w:lvlJc w:val="left"/>
+      <w:pPr>
+        <w:ind w:left="3600" w:hanging="360"/>
+      </w:pPr>
+    </w:lvl>
+    <w:lvl w:ilvl="5" w:tplc="0409001B" w:tentative="1">
+      <w:start w:val="1"/>
+      <w:numFmt w:val="lowerRoman"/>
+      <w:lvlText w:val="%6."/>
+      <w:lvlJc w:val="right"/>
+      <w:pPr>
+        <w:ind w:left="4320" w:hanging="180"/>
+      </w:pPr>
+    </w:lvl>
+    <w:lvl w:ilvl="6" w:tplc="0409000F" w:tentative="1">
+      <w:start w:val="1"/>
+      <w:numFmt w:val="decimal"/>
+      <w:lvlText w:val="%7."/>
+      <w:lvlJc w:val="left"/>
+      <w:pPr>
+        <w:ind w:left="5040" w:hanging="360"/>
+      </w:pPr>
+    </w:lvl>
+    <w:lvl w:ilvl="7" w:tplc="04090019" w:tentative="1">
+      <w:start w:val="1"/>
+      <w:numFmt w:val="lowerLetter"/>
+      <w:lvlText w:val="%8."/>
+      <w:lvlJc w:val="left"/>
+      <w:pPr>
+        <w:ind w:left="5760" w:hanging="360"/>
+      </w:pPr>
+    </w:lvl>
+    <w:lvl w:ilvl="8" w:tplc="0409001B" w:tentative="1">
+      <w:start w:val="1"/>
+      <w:numFmt w:val="lowerRoman"/>
+      <w:lvlText w:val="%9."/>
+      <w:lvlJc w:val="right"/>
+      <w:pPr>
+        <w:ind w:left="6480" w:hanging="180"/>
+      </w:pPr>
+    </w:lvl>
+  </w:abstractNum>
+  <w:num w:numId="1">
+    <w:abstractNumId w:val="0"/>
+  </w:num>
+</w:numbering>
 </file>
 
 <file path=word/styles.xml><?xml version="1.0" encoding="utf-8"?>
@@ -554,6 +1147,17 @@
     <w:uiPriority w:val="99"/>
     <w:semiHidden/>
     <w:unhideWhenUsed/>
+  </w:style>
+  <w:style w:type="paragraph" w:styleId="ListParagraph">
+    <w:name w:val="List Paragraph"/>
+    <w:basedOn w:val="Normal"/>
+    <w:uiPriority w:val="34"/>
+    <w:qFormat/>
+    <w:rsid w:val="00673CBB"/>
+    <w:pPr>
+      <w:ind w:left="720"/>
+      <w:contextualSpacing/>
+    </w:pPr>
   </w:style>
 </w:styles>
 </file>
@@ -740,6 +1344,17 @@
     <w:uiPriority w:val="99"/>
     <w:semiHidden/>
     <w:unhideWhenUsed/>
+  </w:style>
+  <w:style w:type="paragraph" w:styleId="ListParagraph">
+    <w:name w:val="List Paragraph"/>
+    <w:basedOn w:val="Normal"/>
+    <w:uiPriority w:val="34"/>
+    <w:qFormat/>
+    <w:rsid w:val="00673CBB"/>
+    <w:pPr>
+      <w:ind w:left="720"/>
+      <w:contextualSpacing/>
+    </w:pPr>
   </w:style>
 </w:styles>
 </file>

</xml_diff>

<commit_message>
1 and 2 of question 2
</commit_message>
<xml_diff>
--- a/Problem Solving/Thompson_Benjamin_ProblemSolving.docx
+++ b/Problem Solving/Thompson_Benjamin_ProblemSolving.docx
@@ -956,24 +956,347 @@
         <w:spacing w:after="240"/>
         <w:rPr>
           <w:rFonts w:ascii="Arial" w:hAnsi="Arial" w:cs="Arial"/>
-          <w:i/>
-          <w:sz w:val="20"/>
-        </w:rPr>
-      </w:pPr>
-    </w:p>
-    <w:p>
-      <w:pPr>
-        <w:widowControl w:val="0"/>
-        <w:autoSpaceDE w:val="0"/>
-        <w:autoSpaceDN w:val="0"/>
-        <w:adjustRightInd w:val="0"/>
-        <w:spacing w:after="240"/>
-        <w:rPr>
-          <w:rFonts w:ascii="Arial" w:hAnsi="Arial" w:cs="Arial"/>
-        </w:rPr>
-      </w:pPr>
+        </w:rPr>
+      </w:pPr>
+    </w:p>
+    <w:p>
+      <w:pPr>
+        <w:widowControl w:val="0"/>
+        <w:tabs>
+          <w:tab w:val="left" w:pos="220"/>
+          <w:tab w:val="left" w:pos="720"/>
+        </w:tabs>
+        <w:autoSpaceDE w:val="0"/>
+        <w:autoSpaceDN w:val="0"/>
+        <w:adjustRightInd w:val="0"/>
+        <w:rPr>
+          <w:rFonts w:ascii="Arial" w:hAnsi="Arial" w:cs="Arial"/>
+        </w:rPr>
+      </w:pPr>
+      <w:r>
+        <w:rPr>
+          <w:rFonts w:ascii="Arial" w:hAnsi="Arial" w:cs="Arial"/>
+        </w:rPr>
+        <w:t xml:space="preserve">1. </w:t>
+      </w:r>
+      <w:r>
+        <w:rPr>
+          <w:rFonts w:ascii="Arial" w:hAnsi="Arial" w:cs="Arial"/>
+        </w:rPr>
+        <w:t>Define the problem</w:t>
+      </w:r>
+    </w:p>
+    <w:p>
+      <w:pPr>
+        <w:widowControl w:val="0"/>
+        <w:tabs>
+          <w:tab w:val="left" w:pos="220"/>
+          <w:tab w:val="left" w:pos="720"/>
+        </w:tabs>
+        <w:autoSpaceDE w:val="0"/>
+        <w:autoSpaceDN w:val="0"/>
+        <w:adjustRightInd w:val="0"/>
+        <w:rPr>
+          <w:rFonts w:ascii="Arial" w:hAnsi="Arial" w:cs="Arial"/>
+        </w:rPr>
+      </w:pPr>
+      <w:r>
+        <w:rPr>
+          <w:rFonts w:ascii="Arial" w:hAnsi="Arial" w:cs="Arial"/>
+        </w:rPr>
+        <w:tab/>
+        <w:t>The problem is</w:t>
+      </w:r>
+      <w:r>
+        <w:rPr>
+          <w:rFonts w:ascii="Arial" w:hAnsi="Arial" w:cs="Arial"/>
+        </w:rPr>
+        <w:t>,</w:t>
+      </w:r>
+      <w:r>
+        <w:rPr>
+          <w:rFonts w:ascii="Arial" w:hAnsi="Arial" w:cs="Arial"/>
+        </w:rPr>
+        <w:t xml:space="preserve"> I need to discover how many socks I need in order to have </w:t>
+      </w:r>
+      <w:r>
+        <w:rPr>
+          <w:rFonts w:ascii="Arial" w:hAnsi="Arial" w:cs="Arial"/>
+        </w:rPr>
+        <w:t>the following</w:t>
+      </w:r>
+    </w:p>
+    <w:p>
+      <w:pPr>
+        <w:pStyle w:val="ListParagraph"/>
+        <w:widowControl w:val="0"/>
+        <w:numPr>
+          <w:ilvl w:val="0"/>
+          <w:numId w:val="2"/>
+        </w:numPr>
+        <w:tabs>
+          <w:tab w:val="left" w:pos="220"/>
+          <w:tab w:val="left" w:pos="720"/>
+        </w:tabs>
+        <w:autoSpaceDE w:val="0"/>
+        <w:autoSpaceDN w:val="0"/>
+        <w:adjustRightInd w:val="0"/>
+        <w:rPr>
+          <w:rFonts w:ascii="Arial" w:hAnsi="Arial" w:cs="Arial"/>
+        </w:rPr>
+      </w:pPr>
+      <w:r>
+        <w:rPr>
+          <w:rFonts w:ascii="Arial" w:hAnsi="Arial" w:cs="Arial"/>
+        </w:rPr>
+        <w:t>A</w:t>
+      </w:r>
+      <w:r>
+        <w:rPr>
+          <w:rFonts w:ascii="Arial" w:hAnsi="Arial" w:cs="Arial"/>
+        </w:rPr>
+        <w:t xml:space="preserve">t least one matching pair </w:t>
+      </w:r>
+    </w:p>
+    <w:p>
+      <w:pPr>
+        <w:pStyle w:val="ListParagraph"/>
+        <w:widowControl w:val="0"/>
+        <w:numPr>
+          <w:ilvl w:val="0"/>
+          <w:numId w:val="2"/>
+        </w:numPr>
+        <w:tabs>
+          <w:tab w:val="left" w:pos="220"/>
+          <w:tab w:val="left" w:pos="720"/>
+        </w:tabs>
+        <w:autoSpaceDE w:val="0"/>
+        <w:autoSpaceDN w:val="0"/>
+        <w:adjustRightInd w:val="0"/>
+        <w:rPr>
+          <w:rFonts w:ascii="Arial" w:hAnsi="Arial" w:cs="Arial"/>
+        </w:rPr>
+      </w:pPr>
+      <w:r>
+        <w:rPr>
+          <w:rFonts w:ascii="Arial" w:hAnsi="Arial" w:cs="Arial"/>
+        </w:rPr>
+        <w:t xml:space="preserve">At least one matching pair of each color </w:t>
+      </w:r>
+    </w:p>
+    <w:p>
+      <w:pPr>
+        <w:widowControl w:val="0"/>
+        <w:tabs>
+          <w:tab w:val="left" w:pos="220"/>
+          <w:tab w:val="left" w:pos="720"/>
+        </w:tabs>
+        <w:autoSpaceDE w:val="0"/>
+        <w:autoSpaceDN w:val="0"/>
+        <w:adjustRightInd w:val="0"/>
+        <w:ind w:left="220"/>
+        <w:rPr>
+          <w:rFonts w:ascii="Arial" w:hAnsi="Arial" w:cs="Arial"/>
+        </w:rPr>
+      </w:pPr>
+      <w:r>
+        <w:rPr>
+          <w:rFonts w:ascii="Arial" w:hAnsi="Arial" w:cs="Arial"/>
+        </w:rPr>
+        <w:t xml:space="preserve">I can do this </w:t>
+      </w:r>
+      <w:r>
+        <w:rPr>
+          <w:rFonts w:ascii="Arial" w:hAnsi="Arial" w:cs="Arial"/>
+        </w:rPr>
+        <w:t xml:space="preserve">only </w:t>
+      </w:r>
+      <w:r>
+        <w:rPr>
+          <w:rFonts w:ascii="Arial" w:hAnsi="Arial" w:cs="Arial"/>
+        </w:rPr>
+        <w:t xml:space="preserve">in the dark and can’t see </w:t>
+      </w:r>
+      <w:r>
+        <w:rPr>
+          <w:rFonts w:ascii="Arial" w:hAnsi="Arial" w:cs="Arial"/>
+        </w:rPr>
+        <w:t xml:space="preserve">what colors they are </w:t>
+      </w:r>
+      <w:r>
+        <w:rPr>
+          <w:rFonts w:ascii="Arial" w:hAnsi="Arial" w:cs="Arial"/>
+        </w:rPr>
+        <w:t xml:space="preserve">until </w:t>
+      </w:r>
+      <w:r>
+        <w:rPr>
+          <w:rFonts w:ascii="Arial" w:hAnsi="Arial" w:cs="Arial"/>
+        </w:rPr>
+        <w:t xml:space="preserve">I have selected them. </w:t>
+      </w:r>
+      <w:r>
+        <w:rPr>
+          <w:rFonts w:ascii="Arial" w:hAnsi="Arial" w:cs="Arial"/>
+        </w:rPr>
+        <w:t xml:space="preserve">I am starting with 20 socks. Which are 10 black, 6 brown, 4 white. </w:t>
+      </w:r>
+    </w:p>
+    <w:p>
+      <w:pPr>
+        <w:widowControl w:val="0"/>
+        <w:tabs>
+          <w:tab w:val="left" w:pos="220"/>
+          <w:tab w:val="left" w:pos="720"/>
+        </w:tabs>
+        <w:autoSpaceDE w:val="0"/>
+        <w:autoSpaceDN w:val="0"/>
+        <w:adjustRightInd w:val="0"/>
+        <w:rPr>
+          <w:rFonts w:ascii="Arial" w:hAnsi="Arial" w:cs="Arial"/>
+        </w:rPr>
+      </w:pPr>
+      <w:r>
+        <w:rPr>
+          <w:rFonts w:ascii="Arial" w:hAnsi="Arial" w:cs="Arial"/>
+        </w:rPr>
+        <w:tab/>
+      </w:r>
+    </w:p>
+    <w:p>
+      <w:pPr>
+        <w:widowControl w:val="0"/>
+        <w:tabs>
+          <w:tab w:val="left" w:pos="220"/>
+          <w:tab w:val="left" w:pos="720"/>
+        </w:tabs>
+        <w:autoSpaceDE w:val="0"/>
+        <w:autoSpaceDN w:val="0"/>
+        <w:adjustRightInd w:val="0"/>
+        <w:rPr>
+          <w:rFonts w:ascii="Arial" w:hAnsi="Arial" w:cs="Arial"/>
+        </w:rPr>
+      </w:pPr>
+      <w:r>
+        <w:rPr>
+          <w:rFonts w:ascii="Arial" w:hAnsi="Arial" w:cs="Arial"/>
+        </w:rPr>
+        <w:t>2.</w:t>
+      </w:r>
+      <w:r>
+        <w:rPr>
+          <w:rFonts w:ascii="Arial" w:hAnsi="Arial" w:cs="Arial"/>
+        </w:rPr>
+        <w:t xml:space="preserve"> Break the problem apart</w:t>
+      </w:r>
+    </w:p>
+    <w:p>
+      <w:pPr>
+        <w:widowControl w:val="0"/>
+        <w:tabs>
+          <w:tab w:val="left" w:pos="220"/>
+          <w:tab w:val="left" w:pos="720"/>
+        </w:tabs>
+        <w:autoSpaceDE w:val="0"/>
+        <w:autoSpaceDN w:val="0"/>
+        <w:adjustRightInd w:val="0"/>
+        <w:ind w:left="220"/>
+        <w:rPr>
+          <w:rFonts w:ascii="Arial" w:hAnsi="Arial" w:cs="Arial"/>
+        </w:rPr>
+      </w:pPr>
+      <w:r>
+        <w:rPr>
+          <w:rFonts w:ascii="Arial" w:hAnsi="Arial" w:cs="Arial"/>
+        </w:rPr>
+        <w:t xml:space="preserve">My biggest </w:t>
+      </w:r>
+      <w:r>
+        <w:rPr>
+          <w:rFonts w:ascii="Arial" w:hAnsi="Arial" w:cs="Arial"/>
+        </w:rPr>
+        <w:t>issue</w:t>
+      </w:r>
+      <w:r>
+        <w:rPr>
+          <w:rFonts w:ascii="Arial" w:hAnsi="Arial" w:cs="Arial"/>
+        </w:rPr>
+        <w:t xml:space="preserve"> is that I cannot see the socks. Another </w:t>
+      </w:r>
+      <w:r>
+        <w:rPr>
+          <w:rFonts w:ascii="Arial" w:hAnsi="Arial" w:cs="Arial"/>
+        </w:rPr>
+        <w:t xml:space="preserve">challenge I face is the fact that the socks are not all the same color. </w:t>
+      </w:r>
+    </w:p>
+    <w:p>
+      <w:pPr>
+        <w:widowControl w:val="0"/>
+        <w:tabs>
+          <w:tab w:val="left" w:pos="220"/>
+          <w:tab w:val="left" w:pos="720"/>
+        </w:tabs>
+        <w:autoSpaceDE w:val="0"/>
+        <w:autoSpaceDN w:val="0"/>
+        <w:adjustRightInd w:val="0"/>
+        <w:ind w:left="220"/>
+        <w:rPr>
+          <w:rFonts w:ascii="Arial" w:hAnsi="Arial" w:cs="Arial"/>
+        </w:rPr>
+      </w:pPr>
+      <w:r>
+        <w:rPr>
+          <w:rFonts w:ascii="Arial" w:hAnsi="Arial" w:cs="Arial"/>
+        </w:rPr>
+        <w:t>My sub goals are:</w:t>
+      </w:r>
       <w:bookmarkStart w:id="0" w:name="_GoBack"/>
       <w:bookmarkEnd w:id="0"/>
+    </w:p>
+    <w:p>
+      <w:pPr>
+        <w:widowControl w:val="0"/>
+        <w:tabs>
+          <w:tab w:val="left" w:pos="220"/>
+          <w:tab w:val="left" w:pos="720"/>
+        </w:tabs>
+        <w:autoSpaceDE w:val="0"/>
+        <w:autoSpaceDN w:val="0"/>
+        <w:adjustRightInd w:val="0"/>
+        <w:ind w:left="220"/>
+        <w:rPr>
+          <w:rFonts w:ascii="Arial" w:hAnsi="Arial" w:cs="Arial"/>
+        </w:rPr>
+      </w:pPr>
+      <w:r>
+        <w:rPr>
+          <w:rFonts w:ascii="Arial" w:hAnsi="Arial" w:cs="Arial"/>
+        </w:rPr>
+        <w:t xml:space="preserve">- To get a matching pair of socks </w:t>
+      </w:r>
+    </w:p>
+    <w:p>
+      <w:pPr>
+        <w:widowControl w:val="0"/>
+        <w:tabs>
+          <w:tab w:val="left" w:pos="220"/>
+          <w:tab w:val="left" w:pos="720"/>
+        </w:tabs>
+        <w:autoSpaceDE w:val="0"/>
+        <w:autoSpaceDN w:val="0"/>
+        <w:adjustRightInd w:val="0"/>
+        <w:ind w:left="220"/>
+        <w:rPr>
+          <w:rFonts w:ascii="Arial" w:hAnsi="Arial" w:cs="Arial"/>
+        </w:rPr>
+      </w:pPr>
+      <w:r>
+        <w:rPr>
+          <w:rFonts w:ascii="Arial" w:hAnsi="Arial" w:cs="Arial"/>
+        </w:rPr>
+        <w:t xml:space="preserve">- To get a matching pair of each color of socks </w:t>
+      </w:r>
     </w:p>
     <w:p/>
     <w:p/>
@@ -1283,8 +1606,124 @@
       </w:pPr>
     </w:lvl>
   </w:abstractNum>
+  <w:abstractNum w:abstractNumId="1">
+    <w:nsid w:val="7C17429A"/>
+    <w:multiLevelType w:val="hybridMultilevel"/>
+    <w:tmpl w:val="91E47C6C"/>
+    <w:lvl w:ilvl="0" w:tplc="4D44824E">
+      <w:start w:val="1"/>
+      <w:numFmt w:val="bullet"/>
+      <w:lvlText w:val="-"/>
+      <w:lvlJc w:val="left"/>
+      <w:pPr>
+        <w:ind w:left="580" w:hanging="360"/>
+      </w:pPr>
+      <w:rPr>
+        <w:rFonts w:ascii="Arial" w:eastAsiaTheme="minorEastAsia" w:hAnsi="Arial" w:cs="Arial" w:hint="default"/>
+      </w:rPr>
+    </w:lvl>
+    <w:lvl w:ilvl="1" w:tplc="04090003">
+      <w:start w:val="1"/>
+      <w:numFmt w:val="bullet"/>
+      <w:lvlText w:val="o"/>
+      <w:lvlJc w:val="left"/>
+      <w:pPr>
+        <w:ind w:left="1300" w:hanging="360"/>
+      </w:pPr>
+      <w:rPr>
+        <w:rFonts w:ascii="Courier New" w:hAnsi="Courier New" w:hint="default"/>
+      </w:rPr>
+    </w:lvl>
+    <w:lvl w:ilvl="2" w:tplc="04090005" w:tentative="1">
+      <w:start w:val="1"/>
+      <w:numFmt w:val="bullet"/>
+      <w:lvlText w:val=""/>
+      <w:lvlJc w:val="left"/>
+      <w:pPr>
+        <w:ind w:left="2020" w:hanging="360"/>
+      </w:pPr>
+      <w:rPr>
+        <w:rFonts w:ascii="Wingdings" w:hAnsi="Wingdings" w:hint="default"/>
+      </w:rPr>
+    </w:lvl>
+    <w:lvl w:ilvl="3" w:tplc="04090001" w:tentative="1">
+      <w:start w:val="1"/>
+      <w:numFmt w:val="bullet"/>
+      <w:lvlText w:val=""/>
+      <w:lvlJc w:val="left"/>
+      <w:pPr>
+        <w:ind w:left="2740" w:hanging="360"/>
+      </w:pPr>
+      <w:rPr>
+        <w:rFonts w:ascii="Symbol" w:hAnsi="Symbol" w:hint="default"/>
+      </w:rPr>
+    </w:lvl>
+    <w:lvl w:ilvl="4" w:tplc="04090003" w:tentative="1">
+      <w:start w:val="1"/>
+      <w:numFmt w:val="bullet"/>
+      <w:lvlText w:val="o"/>
+      <w:lvlJc w:val="left"/>
+      <w:pPr>
+        <w:ind w:left="3460" w:hanging="360"/>
+      </w:pPr>
+      <w:rPr>
+        <w:rFonts w:ascii="Courier New" w:hAnsi="Courier New" w:hint="default"/>
+      </w:rPr>
+    </w:lvl>
+    <w:lvl w:ilvl="5" w:tplc="04090005" w:tentative="1">
+      <w:start w:val="1"/>
+      <w:numFmt w:val="bullet"/>
+      <w:lvlText w:val=""/>
+      <w:lvlJc w:val="left"/>
+      <w:pPr>
+        <w:ind w:left="4180" w:hanging="360"/>
+      </w:pPr>
+      <w:rPr>
+        <w:rFonts w:ascii="Wingdings" w:hAnsi="Wingdings" w:hint="default"/>
+      </w:rPr>
+    </w:lvl>
+    <w:lvl w:ilvl="6" w:tplc="04090001" w:tentative="1">
+      <w:start w:val="1"/>
+      <w:numFmt w:val="bullet"/>
+      <w:lvlText w:val=""/>
+      <w:lvlJc w:val="left"/>
+      <w:pPr>
+        <w:ind w:left="4900" w:hanging="360"/>
+      </w:pPr>
+      <w:rPr>
+        <w:rFonts w:ascii="Symbol" w:hAnsi="Symbol" w:hint="default"/>
+      </w:rPr>
+    </w:lvl>
+    <w:lvl w:ilvl="7" w:tplc="04090003" w:tentative="1">
+      <w:start w:val="1"/>
+      <w:numFmt w:val="bullet"/>
+      <w:lvlText w:val="o"/>
+      <w:lvlJc w:val="left"/>
+      <w:pPr>
+        <w:ind w:left="5620" w:hanging="360"/>
+      </w:pPr>
+      <w:rPr>
+        <w:rFonts w:ascii="Courier New" w:hAnsi="Courier New" w:hint="default"/>
+      </w:rPr>
+    </w:lvl>
+    <w:lvl w:ilvl="8" w:tplc="04090005" w:tentative="1">
+      <w:start w:val="1"/>
+      <w:numFmt w:val="bullet"/>
+      <w:lvlText w:val=""/>
+      <w:lvlJc w:val="left"/>
+      <w:pPr>
+        <w:ind w:left="6340" w:hanging="360"/>
+      </w:pPr>
+      <w:rPr>
+        <w:rFonts w:ascii="Wingdings" w:hAnsi="Wingdings" w:hint="default"/>
+      </w:rPr>
+    </w:lvl>
+  </w:abstractNum>
   <w:num w:numId="1">
     <w:abstractNumId w:val="0"/>
+  </w:num>
+  <w:num w:numId="2">
+    <w:abstractNumId w:val="1"/>
   </w:num>
 </w:numbering>
 </file>

</xml_diff>

<commit_message>
3 and 4 for question 2
</commit_message>
<xml_diff>
--- a/Problem Solving/Thompson_Benjamin_ProblemSolving.docx
+++ b/Problem Solving/Thompson_Benjamin_ProblemSolving.docx
@@ -889,18 +889,8 @@
           <w:i/>
           <w:sz w:val="20"/>
         </w:rPr>
-        <w:t xml:space="preserve">There are 20 socks in a drawer: 5 pairs of black socks, 3 pairs of brown and 2 pairs of white. You select the socks in the dark and can check them only after a selection has been made. What is the smallest number of socks you need to select to guarantee getting the </w:t>
-      </w:r>
-      <w:proofErr w:type="gramStart"/>
-      <w:r>
-        <w:rPr>
-          <w:rFonts w:ascii="Arial" w:hAnsi="Arial" w:cs="Arial"/>
-          <w:i/>
-          <w:sz w:val="20"/>
-        </w:rPr>
-        <w:t>following:</w:t>
-      </w:r>
-      <w:proofErr w:type="gramEnd"/>
+        <w:t>There are 20 socks in a drawer: 5 pairs of black socks, 3 pairs of brown and 2 pairs of white. You select the socks in the dark and can check them only after a selection has been made. What is the smallest number of socks you need to select to guarantee getting the following:</w:t>
+      </w:r>
     </w:p>
     <w:p>
       <w:pPr>
@@ -1251,57 +1241,375 @@
         </w:rPr>
         <w:t>My sub goals are:</w:t>
       </w:r>
+    </w:p>
+    <w:p>
+      <w:pPr>
+        <w:widowControl w:val="0"/>
+        <w:tabs>
+          <w:tab w:val="left" w:pos="220"/>
+          <w:tab w:val="left" w:pos="720"/>
+        </w:tabs>
+        <w:autoSpaceDE w:val="0"/>
+        <w:autoSpaceDN w:val="0"/>
+        <w:adjustRightInd w:val="0"/>
+        <w:ind w:left="220"/>
+        <w:rPr>
+          <w:rFonts w:ascii="Arial" w:hAnsi="Arial" w:cs="Arial"/>
+        </w:rPr>
+      </w:pPr>
+      <w:r>
+        <w:rPr>
+          <w:rFonts w:ascii="Arial" w:hAnsi="Arial" w:cs="Arial"/>
+        </w:rPr>
+        <w:t xml:space="preserve">- To get a matching pair of socks </w:t>
+      </w:r>
+    </w:p>
+    <w:p>
+      <w:pPr>
+        <w:widowControl w:val="0"/>
+        <w:tabs>
+          <w:tab w:val="left" w:pos="220"/>
+          <w:tab w:val="left" w:pos="720"/>
+        </w:tabs>
+        <w:autoSpaceDE w:val="0"/>
+        <w:autoSpaceDN w:val="0"/>
+        <w:adjustRightInd w:val="0"/>
+        <w:ind w:left="220"/>
+        <w:rPr>
+          <w:rFonts w:ascii="Arial" w:hAnsi="Arial" w:cs="Arial"/>
+        </w:rPr>
+      </w:pPr>
+      <w:r>
+        <w:rPr>
+          <w:rFonts w:ascii="Arial" w:hAnsi="Arial" w:cs="Arial"/>
+        </w:rPr>
+        <w:t xml:space="preserve">- To get a matching pair of each color of socks </w:t>
+      </w:r>
+    </w:p>
+    <w:p/>
+    <w:p>
+      <w:pPr>
+        <w:widowControl w:val="0"/>
+        <w:tabs>
+          <w:tab w:val="left" w:pos="220"/>
+          <w:tab w:val="left" w:pos="720"/>
+        </w:tabs>
+        <w:autoSpaceDE w:val="0"/>
+        <w:autoSpaceDN w:val="0"/>
+        <w:adjustRightInd w:val="0"/>
+        <w:rPr>
+          <w:rFonts w:ascii="Arial" w:hAnsi="Arial" w:cs="Arial"/>
+        </w:rPr>
+      </w:pPr>
+      <w:r>
+        <w:rPr>
+          <w:rFonts w:ascii="Arial" w:hAnsi="Arial" w:cs="Arial"/>
+        </w:rPr>
+        <w:t>3.</w:t>
+      </w:r>
+      <w:r>
+        <w:rPr>
+          <w:rFonts w:ascii="Arial" w:hAnsi="Arial" w:cs="Arial"/>
+        </w:rPr>
+        <w:t xml:space="preserve"> Identify potential solutions</w:t>
+      </w:r>
+    </w:p>
+    <w:p>
+      <w:pPr>
+        <w:widowControl w:val="0"/>
+        <w:tabs>
+          <w:tab w:val="left" w:pos="220"/>
+          <w:tab w:val="left" w:pos="720"/>
+        </w:tabs>
+        <w:autoSpaceDE w:val="0"/>
+        <w:autoSpaceDN w:val="0"/>
+        <w:adjustRightInd w:val="0"/>
+        <w:rPr>
+          <w:rFonts w:ascii="Arial" w:hAnsi="Arial" w:cs="Arial"/>
+        </w:rPr>
+      </w:pPr>
+    </w:p>
+    <w:p>
+      <w:pPr>
+        <w:widowControl w:val="0"/>
+        <w:tabs>
+          <w:tab w:val="left" w:pos="220"/>
+          <w:tab w:val="left" w:pos="720"/>
+        </w:tabs>
+        <w:autoSpaceDE w:val="0"/>
+        <w:autoSpaceDN w:val="0"/>
+        <w:adjustRightInd w:val="0"/>
+        <w:ind w:left="220"/>
+        <w:rPr>
+          <w:rFonts w:ascii="Arial" w:hAnsi="Arial" w:cs="Arial"/>
+        </w:rPr>
+      </w:pPr>
+      <w:r>
+        <w:rPr>
+          <w:rFonts w:ascii="Arial" w:hAnsi="Arial" w:cs="Arial"/>
+        </w:rPr>
+        <w:t xml:space="preserve">One possible solution is to get 5 socks. This will </w:t>
+      </w:r>
+      <w:r>
+        <w:rPr>
+          <w:rFonts w:ascii="Arial" w:hAnsi="Arial" w:cs="Arial"/>
+        </w:rPr>
+        <w:t xml:space="preserve">ensure that I have </w:t>
+      </w:r>
+      <w:r>
+        <w:rPr>
+          <w:rFonts w:ascii="Arial" w:hAnsi="Arial" w:cs="Arial"/>
+        </w:rPr>
+        <w:t xml:space="preserve">one pair of black socks. This is a relatively low number of socks, however it only solves </w:t>
+      </w:r>
+      <w:r>
+        <w:rPr>
+          <w:rFonts w:ascii="Arial" w:hAnsi="Arial" w:cs="Arial"/>
+        </w:rPr>
+        <w:t>the first</w:t>
+      </w:r>
+      <w:r>
+        <w:rPr>
+          <w:rFonts w:ascii="Arial" w:hAnsi="Arial" w:cs="Arial"/>
+        </w:rPr>
+        <w:t xml:space="preserve"> challenge. </w:t>
+      </w:r>
+    </w:p>
+    <w:p>
+      <w:pPr>
+        <w:widowControl w:val="0"/>
+        <w:tabs>
+          <w:tab w:val="left" w:pos="220"/>
+          <w:tab w:val="left" w:pos="720"/>
+        </w:tabs>
+        <w:autoSpaceDE w:val="0"/>
+        <w:autoSpaceDN w:val="0"/>
+        <w:adjustRightInd w:val="0"/>
+        <w:ind w:left="220"/>
+        <w:rPr>
+          <w:rFonts w:ascii="Arial" w:hAnsi="Arial" w:cs="Arial"/>
+        </w:rPr>
+      </w:pPr>
+      <w:r>
+        <w:rPr>
+          <w:rFonts w:ascii="Arial" w:hAnsi="Arial" w:cs="Arial"/>
+        </w:rPr>
+        <w:t xml:space="preserve">The </w:t>
+      </w:r>
+      <w:r>
+        <w:rPr>
+          <w:rFonts w:ascii="Arial" w:hAnsi="Arial" w:cs="Arial"/>
+        </w:rPr>
+        <w:t>solution to have a pair of all</w:t>
+      </w:r>
+      <w:r>
+        <w:rPr>
+          <w:rFonts w:ascii="Arial" w:hAnsi="Arial" w:cs="Arial"/>
+        </w:rPr>
+        <w:t xml:space="preserve"> colors</w:t>
+      </w:r>
+      <w:r>
+        <w:rPr>
+          <w:rFonts w:ascii="Arial" w:hAnsi="Arial" w:cs="Arial"/>
+        </w:rPr>
+        <w:t xml:space="preserve"> of socks</w:t>
+      </w:r>
+      <w:r>
+        <w:rPr>
+          <w:rFonts w:ascii="Arial" w:hAnsi="Arial" w:cs="Arial"/>
+        </w:rPr>
+        <w:t xml:space="preserve"> </w:t>
+      </w:r>
+      <w:r>
+        <w:rPr>
+          <w:rFonts w:ascii="Arial" w:hAnsi="Arial" w:cs="Arial"/>
+        </w:rPr>
+        <w:t>would be to have 18 socks. This is</w:t>
+      </w:r>
+      <w:r>
+        <w:rPr>
+          <w:rFonts w:ascii="Arial" w:hAnsi="Arial" w:cs="Arial"/>
+        </w:rPr>
+        <w:t xml:space="preserve"> the lowest number possible to guarantee that you have a pair of ever</w:t>
+      </w:r>
+      <w:r>
+        <w:rPr>
+          <w:rFonts w:ascii="Arial" w:hAnsi="Arial" w:cs="Arial"/>
+        </w:rPr>
+        <w:t>y</w:t>
+      </w:r>
+      <w:r>
+        <w:rPr>
+          <w:rFonts w:ascii="Arial" w:hAnsi="Arial" w:cs="Arial"/>
+        </w:rPr>
+        <w:t xml:space="preserve"> color every time. </w:t>
+      </w:r>
+    </w:p>
+    <w:p>
+      <w:pPr>
+        <w:widowControl w:val="0"/>
+        <w:tabs>
+          <w:tab w:val="left" w:pos="220"/>
+          <w:tab w:val="left" w:pos="720"/>
+        </w:tabs>
+        <w:autoSpaceDE w:val="0"/>
+        <w:autoSpaceDN w:val="0"/>
+        <w:adjustRightInd w:val="0"/>
+        <w:rPr>
+          <w:rFonts w:ascii="Arial" w:hAnsi="Arial" w:cs="Arial"/>
+        </w:rPr>
+      </w:pPr>
+    </w:p>
+    <w:p>
+      <w:pPr>
+        <w:widowControl w:val="0"/>
+        <w:tabs>
+          <w:tab w:val="left" w:pos="220"/>
+          <w:tab w:val="left" w:pos="720"/>
+        </w:tabs>
+        <w:autoSpaceDE w:val="0"/>
+        <w:autoSpaceDN w:val="0"/>
+        <w:adjustRightInd w:val="0"/>
+        <w:rPr>
+          <w:rFonts w:ascii="Arial" w:hAnsi="Arial" w:cs="Arial"/>
+        </w:rPr>
+      </w:pPr>
+      <w:r>
+        <w:rPr>
+          <w:rFonts w:ascii="Arial" w:hAnsi="Arial" w:cs="Arial"/>
+        </w:rPr>
+        <w:t>4.</w:t>
+      </w:r>
+      <w:r>
+        <w:rPr>
+          <w:rFonts w:ascii="Arial" w:hAnsi="Arial" w:cs="Arial"/>
+        </w:rPr>
+        <w:t xml:space="preserve"> Evaluate each potential solution</w:t>
+      </w:r>
+    </w:p>
+    <w:p>
+      <w:pPr>
+        <w:widowControl w:val="0"/>
+        <w:tabs>
+          <w:tab w:val="left" w:pos="220"/>
+          <w:tab w:val="left" w:pos="720"/>
+        </w:tabs>
+        <w:autoSpaceDE w:val="0"/>
+        <w:autoSpaceDN w:val="0"/>
+        <w:adjustRightInd w:val="0"/>
+        <w:ind w:left="220"/>
+        <w:rPr>
+          <w:rFonts w:ascii="Arial" w:hAnsi="Arial" w:cs="Arial"/>
+        </w:rPr>
+      </w:pPr>
+      <w:r>
+        <w:rPr>
+          <w:rFonts w:ascii="Arial" w:hAnsi="Arial" w:cs="Arial"/>
+        </w:rPr>
+        <w:t xml:space="preserve">Each solution would work for </w:t>
+      </w:r>
+      <w:r>
+        <w:rPr>
+          <w:rFonts w:ascii="Arial" w:hAnsi="Arial" w:cs="Arial"/>
+        </w:rPr>
+        <w:t xml:space="preserve">one of the goals. The second solution would be the </w:t>
+      </w:r>
+      <w:r>
+        <w:rPr>
+          <w:rFonts w:ascii="Arial" w:hAnsi="Arial" w:cs="Arial"/>
+        </w:rPr>
+        <w:t xml:space="preserve">best </w:t>
+      </w:r>
+      <w:r>
+        <w:rPr>
+          <w:rFonts w:ascii="Arial" w:hAnsi="Arial" w:cs="Arial"/>
+        </w:rPr>
+        <w:t xml:space="preserve">one </w:t>
+      </w:r>
+      <w:r>
+        <w:rPr>
+          <w:rFonts w:ascii="Arial" w:hAnsi="Arial" w:cs="Arial"/>
+        </w:rPr>
+        <w:t>because it</w:t>
+      </w:r>
+      <w:r>
+        <w:rPr>
+          <w:rFonts w:ascii="Arial" w:hAnsi="Arial" w:cs="Arial"/>
+        </w:rPr>
+        <w:t xml:space="preserve"> would work for both</w:t>
+      </w:r>
+      <w:r>
+        <w:rPr>
+          <w:rFonts w:ascii="Arial" w:hAnsi="Arial" w:cs="Arial"/>
+        </w:rPr>
+        <w:t xml:space="preserve"> situations</w:t>
+      </w:r>
+      <w:r>
+        <w:rPr>
+          <w:rFonts w:ascii="Arial" w:hAnsi="Arial" w:cs="Arial"/>
+        </w:rPr>
+        <w:t xml:space="preserve">. </w:t>
+      </w:r>
+    </w:p>
+    <w:p>
+      <w:pPr>
+        <w:widowControl w:val="0"/>
+        <w:tabs>
+          <w:tab w:val="left" w:pos="220"/>
+          <w:tab w:val="left" w:pos="720"/>
+        </w:tabs>
+        <w:autoSpaceDE w:val="0"/>
+        <w:autoSpaceDN w:val="0"/>
+        <w:adjustRightInd w:val="0"/>
+        <w:ind w:left="220"/>
+        <w:rPr>
+          <w:rFonts w:ascii="Arial" w:hAnsi="Arial" w:cs="Arial"/>
+        </w:rPr>
+      </w:pPr>
+      <w:r>
+        <w:rPr>
+          <w:rFonts w:ascii="Arial" w:hAnsi="Arial" w:cs="Arial"/>
+        </w:rPr>
+        <w:t>Each of the solutions will work every time for the scenario it solves</w:t>
+      </w:r>
+      <w:r>
+        <w:rPr>
+          <w:rFonts w:ascii="Arial" w:hAnsi="Arial" w:cs="Arial"/>
+        </w:rPr>
+        <w:t xml:space="preserve">. </w:t>
+      </w:r>
+    </w:p>
+    <w:p>
+      <w:pPr>
+        <w:widowControl w:val="0"/>
+        <w:tabs>
+          <w:tab w:val="left" w:pos="220"/>
+          <w:tab w:val="left" w:pos="720"/>
+        </w:tabs>
+        <w:autoSpaceDE w:val="0"/>
+        <w:autoSpaceDN w:val="0"/>
+        <w:adjustRightInd w:val="0"/>
+        <w:ind w:left="220"/>
+        <w:rPr>
+          <w:rFonts w:ascii="Arial" w:hAnsi="Arial" w:cs="Arial"/>
+        </w:rPr>
+      </w:pPr>
+    </w:p>
+    <w:p>
+      <w:pPr>
+        <w:widowControl w:val="0"/>
+        <w:tabs>
+          <w:tab w:val="left" w:pos="220"/>
+          <w:tab w:val="left" w:pos="720"/>
+        </w:tabs>
+        <w:autoSpaceDE w:val="0"/>
+        <w:autoSpaceDN w:val="0"/>
+        <w:adjustRightInd w:val="0"/>
+        <w:ind w:left="220"/>
+      </w:pPr>
       <w:bookmarkStart w:id="0" w:name="_GoBack"/>
       <w:bookmarkEnd w:id="0"/>
     </w:p>
-    <w:p>
-      <w:pPr>
-        <w:widowControl w:val="0"/>
-        <w:tabs>
-          <w:tab w:val="left" w:pos="220"/>
-          <w:tab w:val="left" w:pos="720"/>
-        </w:tabs>
-        <w:autoSpaceDE w:val="0"/>
-        <w:autoSpaceDN w:val="0"/>
-        <w:adjustRightInd w:val="0"/>
-        <w:ind w:left="220"/>
-        <w:rPr>
-          <w:rFonts w:ascii="Arial" w:hAnsi="Arial" w:cs="Arial"/>
-        </w:rPr>
-      </w:pPr>
-      <w:r>
-        <w:rPr>
-          <w:rFonts w:ascii="Arial" w:hAnsi="Arial" w:cs="Arial"/>
-        </w:rPr>
-        <w:t xml:space="preserve">- To get a matching pair of socks </w:t>
-      </w:r>
-    </w:p>
-    <w:p>
-      <w:pPr>
-        <w:widowControl w:val="0"/>
-        <w:tabs>
-          <w:tab w:val="left" w:pos="220"/>
-          <w:tab w:val="left" w:pos="720"/>
-        </w:tabs>
-        <w:autoSpaceDE w:val="0"/>
-        <w:autoSpaceDN w:val="0"/>
-        <w:adjustRightInd w:val="0"/>
-        <w:ind w:left="220"/>
-        <w:rPr>
-          <w:rFonts w:ascii="Arial" w:hAnsi="Arial" w:cs="Arial"/>
-        </w:rPr>
-      </w:pPr>
-      <w:r>
-        <w:rPr>
-          <w:rFonts w:ascii="Arial" w:hAnsi="Arial" w:cs="Arial"/>
-        </w:rPr>
-        <w:t xml:space="preserve">- To get a matching pair of each color of socks </w:t>
-      </w:r>
-    </w:p>
-    <w:p/>
-    <w:p/>
-    <w:p/>
-    <w:p/>
     <w:p/>
     <w:p>
       <w:pPr>
@@ -1388,25 +1696,32 @@
           <w:i/>
           <w:sz w:val="20"/>
         </w:rPr>
-        <w:t xml:space="preserve">a) What if the girl counts from 1 to </w:t>
-      </w:r>
-      <w:proofErr w:type="gramStart"/>
-      <w:r>
+        <w:t xml:space="preserve">a) What if the girl counts from 1 to 10 </w:t>
+      </w:r>
+    </w:p>
+    <w:p>
+      <w:pPr>
+        <w:widowControl w:val="0"/>
+        <w:tabs>
+          <w:tab w:val="left" w:pos="220"/>
+          <w:tab w:val="left" w:pos="720"/>
+        </w:tabs>
+        <w:autoSpaceDE w:val="0"/>
+        <w:autoSpaceDN w:val="0"/>
+        <w:adjustRightInd w:val="0"/>
         <w:rPr>
           <w:rFonts w:ascii="Arial" w:hAnsi="Arial" w:cs="Arial"/>
           <w:i/>
           <w:sz w:val="20"/>
         </w:rPr>
-        <w:t>10</w:t>
-      </w:r>
-      <w:proofErr w:type="gramEnd"/>
+      </w:pPr>
       <w:r>
         <w:rPr>
           <w:rFonts w:ascii="Arial" w:hAnsi="Arial" w:cs="Arial"/>
           <w:i/>
           <w:sz w:val="20"/>
         </w:rPr>
-        <w:t xml:space="preserve"> </w:t>
+        <w:t xml:space="preserve">b) What if the girl counts from 1 to 100 </w:t>
       </w:r>
     </w:p>
     <w:p>
@@ -1431,61 +1746,8 @@
           <w:i/>
           <w:sz w:val="20"/>
         </w:rPr>
-        <w:t xml:space="preserve">b) What if the girl counts from 1 to </w:t>
-      </w:r>
-      <w:proofErr w:type="gramStart"/>
-      <w:r>
-        <w:rPr>
-          <w:rFonts w:ascii="Arial" w:hAnsi="Arial" w:cs="Arial"/>
-          <w:i/>
-          <w:sz w:val="20"/>
-        </w:rPr>
-        <w:t>100</w:t>
-      </w:r>
-      <w:proofErr w:type="gramEnd"/>
-      <w:r>
-        <w:rPr>
-          <w:rFonts w:ascii="Arial" w:hAnsi="Arial" w:cs="Arial"/>
-          <w:i/>
-          <w:sz w:val="20"/>
-        </w:rPr>
-        <w:t xml:space="preserve"> </w:t>
-      </w:r>
-    </w:p>
-    <w:p>
-      <w:pPr>
-        <w:widowControl w:val="0"/>
-        <w:tabs>
-          <w:tab w:val="left" w:pos="220"/>
-          <w:tab w:val="left" w:pos="720"/>
-        </w:tabs>
-        <w:autoSpaceDE w:val="0"/>
-        <w:autoSpaceDN w:val="0"/>
-        <w:adjustRightInd w:val="0"/>
-        <w:rPr>
-          <w:rFonts w:ascii="Arial" w:hAnsi="Arial" w:cs="Arial"/>
-          <w:i/>
-          <w:sz w:val="20"/>
-        </w:rPr>
-      </w:pPr>
-      <w:r>
-        <w:rPr>
-          <w:rFonts w:ascii="Arial" w:hAnsi="Arial" w:cs="Arial"/>
-          <w:i/>
-          <w:sz w:val="20"/>
-        </w:rPr>
-        <w:t xml:space="preserve">c) What if the girl counts from 1 to </w:t>
-      </w:r>
-      <w:proofErr w:type="gramStart"/>
-      <w:r>
-        <w:rPr>
-          <w:rFonts w:ascii="Arial" w:hAnsi="Arial" w:cs="Arial"/>
-          <w:i/>
-          <w:sz w:val="20"/>
-        </w:rPr>
-        <w:t>1000</w:t>
-      </w:r>
-      <w:proofErr w:type="gramEnd"/>
+        <w:t>c) What if the girl counts from 1 to 1000</w:t>
+      </w:r>
     </w:p>
     <w:p>
       <w:pPr>

</xml_diff>

<commit_message>
5 for question 3
</commit_message>
<xml_diff>
--- a/Problem Solving/Thompson_Benjamin_ProblemSolving.docx
+++ b/Problem Solving/Thompson_Benjamin_ProblemSolving.docx
@@ -889,8 +889,18 @@
           <w:i/>
           <w:sz w:val="20"/>
         </w:rPr>
-        <w:t>There are 20 socks in a drawer: 5 pairs of black socks, 3 pairs of brown and 2 pairs of white. You select the socks in the dark and can check them only after a selection has been made. What is the smallest number of socks you need to select to guarantee getting the following:</w:t>
-      </w:r>
+        <w:t xml:space="preserve">There are 20 socks in a drawer: 5 pairs of black socks, 3 pairs of brown and 2 pairs of white. You select the socks in the dark and can check them only after a selection has been made. What is the smallest number of socks you need to select to guarantee getting the </w:t>
+      </w:r>
+      <w:proofErr w:type="gramStart"/>
+      <w:r>
+        <w:rPr>
+          <w:rFonts w:ascii="Arial" w:hAnsi="Arial" w:cs="Arial"/>
+          <w:i/>
+          <w:sz w:val="20"/>
+        </w:rPr>
+        <w:t>following:</w:t>
+      </w:r>
+      <w:proofErr w:type="gramEnd"/>
     </w:p>
     <w:p>
       <w:pPr>
@@ -1595,6 +1605,78 @@
         </w:rPr>
       </w:pPr>
     </w:p>
+    <w:p/>
+    <w:p>
+      <w:pPr>
+        <w:widowControl w:val="0"/>
+        <w:tabs>
+          <w:tab w:val="left" w:pos="220"/>
+          <w:tab w:val="left" w:pos="720"/>
+        </w:tabs>
+        <w:autoSpaceDE w:val="0"/>
+        <w:autoSpaceDN w:val="0"/>
+        <w:adjustRightInd w:val="0"/>
+        <w:rPr>
+          <w:rFonts w:ascii="Arial" w:hAnsi="Arial" w:cs="Arial"/>
+        </w:rPr>
+      </w:pPr>
+      <w:r>
+        <w:rPr>
+          <w:rFonts w:ascii="Arial" w:hAnsi="Arial" w:cs="Arial"/>
+        </w:rPr>
+        <w:t xml:space="preserve">5. </w:t>
+      </w:r>
+      <w:r>
+        <w:rPr>
+          <w:rFonts w:ascii="Arial" w:hAnsi="Arial" w:cs="Arial"/>
+        </w:rPr>
+        <w:t>Choose a solution and develop a plan to implement it.</w:t>
+      </w:r>
+    </w:p>
+    <w:p>
+      <w:pPr>
+        <w:widowControl w:val="0"/>
+        <w:tabs>
+          <w:tab w:val="left" w:pos="220"/>
+          <w:tab w:val="left" w:pos="720"/>
+        </w:tabs>
+        <w:autoSpaceDE w:val="0"/>
+        <w:autoSpaceDN w:val="0"/>
+        <w:adjustRightInd w:val="0"/>
+        <w:ind w:left="220"/>
+        <w:rPr>
+          <w:rFonts w:ascii="Arial" w:hAnsi="Arial" w:cs="Arial"/>
+        </w:rPr>
+      </w:pPr>
+      <w:r>
+        <w:rPr>
+          <w:rFonts w:ascii="Arial" w:hAnsi="Arial" w:cs="Arial"/>
+        </w:rPr>
+        <w:t xml:space="preserve">I will select the second plan. This will ensure that I have not only one pair but also one pair of every color. </w:t>
+      </w:r>
+    </w:p>
+    <w:p>
+      <w:pPr>
+        <w:widowControl w:val="0"/>
+        <w:tabs>
+          <w:tab w:val="left" w:pos="220"/>
+          <w:tab w:val="left" w:pos="720"/>
+        </w:tabs>
+        <w:autoSpaceDE w:val="0"/>
+        <w:autoSpaceDN w:val="0"/>
+        <w:adjustRightInd w:val="0"/>
+        <w:ind w:left="220"/>
+        <w:rPr>
+          <w:rFonts w:ascii="Arial" w:hAnsi="Arial" w:cs="Arial"/>
+        </w:rPr>
+      </w:pPr>
+      <w:r>
+        <w:rPr>
+          <w:rFonts w:ascii="Arial" w:hAnsi="Arial" w:cs="Arial"/>
+        </w:rPr>
+        <w:t xml:space="preserve">The plan would be to select any of the 18 socks. </w:t>
+      </w:r>
+    </w:p>
     <w:p>
       <w:pPr>
         <w:widowControl w:val="0"/>
@@ -1696,32 +1778,25 @@
           <w:i/>
           <w:sz w:val="20"/>
         </w:rPr>
-        <w:t xml:space="preserve">a) What if the girl counts from 1 to 10 </w:t>
-      </w:r>
-    </w:p>
-    <w:p>
-      <w:pPr>
-        <w:widowControl w:val="0"/>
-        <w:tabs>
-          <w:tab w:val="left" w:pos="220"/>
-          <w:tab w:val="left" w:pos="720"/>
-        </w:tabs>
-        <w:autoSpaceDE w:val="0"/>
-        <w:autoSpaceDN w:val="0"/>
-        <w:adjustRightInd w:val="0"/>
+        <w:t xml:space="preserve">a) What if the girl counts from 1 to </w:t>
+      </w:r>
+      <w:proofErr w:type="gramStart"/>
+      <w:r>
         <w:rPr>
           <w:rFonts w:ascii="Arial" w:hAnsi="Arial" w:cs="Arial"/>
           <w:i/>
           <w:sz w:val="20"/>
         </w:rPr>
-      </w:pPr>
+        <w:t>10</w:t>
+      </w:r>
+      <w:proofErr w:type="gramEnd"/>
       <w:r>
         <w:rPr>
           <w:rFonts w:ascii="Arial" w:hAnsi="Arial" w:cs="Arial"/>
           <w:i/>
           <w:sz w:val="20"/>
         </w:rPr>
-        <w:t xml:space="preserve">b) What if the girl counts from 1 to 100 </w:t>
+        <w:t xml:space="preserve"> </w:t>
       </w:r>
     </w:p>
     <w:p>
@@ -1746,26 +1821,63 @@
           <w:i/>
           <w:sz w:val="20"/>
         </w:rPr>
-        <w:t>c) What if the girl counts from 1 to 1000</w:t>
-      </w:r>
-    </w:p>
-    <w:p>
-      <w:pPr>
-        <w:widowControl w:val="0"/>
-        <w:tabs>
-          <w:tab w:val="left" w:pos="220"/>
-          <w:tab w:val="left" w:pos="720"/>
-        </w:tabs>
-        <w:autoSpaceDE w:val="0"/>
-        <w:autoSpaceDN w:val="0"/>
-        <w:adjustRightInd w:val="0"/>
+        <w:t xml:space="preserve">b) What if the girl counts from 1 to </w:t>
+      </w:r>
+      <w:proofErr w:type="gramStart"/>
+      <w:r>
         <w:rPr>
           <w:rFonts w:ascii="Arial" w:hAnsi="Arial" w:cs="Arial"/>
           <w:i/>
           <w:sz w:val="20"/>
         </w:rPr>
-      </w:pPr>
-    </w:p>
+        <w:t>100</w:t>
+      </w:r>
+      <w:proofErr w:type="gramEnd"/>
+      <w:r>
+        <w:rPr>
+          <w:rFonts w:ascii="Arial" w:hAnsi="Arial" w:cs="Arial"/>
+          <w:i/>
+          <w:sz w:val="20"/>
+        </w:rPr>
+        <w:t xml:space="preserve"> </w:t>
+      </w:r>
+    </w:p>
+    <w:p>
+      <w:pPr>
+        <w:widowControl w:val="0"/>
+        <w:tabs>
+          <w:tab w:val="left" w:pos="220"/>
+          <w:tab w:val="left" w:pos="720"/>
+        </w:tabs>
+        <w:autoSpaceDE w:val="0"/>
+        <w:autoSpaceDN w:val="0"/>
+        <w:adjustRightInd w:val="0"/>
+        <w:rPr>
+          <w:rFonts w:ascii="Arial" w:hAnsi="Arial" w:cs="Arial"/>
+          <w:i/>
+          <w:sz w:val="20"/>
+        </w:rPr>
+      </w:pPr>
+      <w:r>
+        <w:rPr>
+          <w:rFonts w:ascii="Arial" w:hAnsi="Arial" w:cs="Arial"/>
+          <w:i/>
+          <w:sz w:val="20"/>
+        </w:rPr>
+        <w:t xml:space="preserve">c) What if the girl counts from 1 to </w:t>
+      </w:r>
+      <w:proofErr w:type="gramStart"/>
+      <w:r>
+        <w:rPr>
+          <w:rFonts w:ascii="Arial" w:hAnsi="Arial" w:cs="Arial"/>
+          <w:i/>
+          <w:sz w:val="20"/>
+        </w:rPr>
+        <w:t>1000</w:t>
+      </w:r>
+      <w:proofErr w:type="gramEnd"/>
+    </w:p>
+    <w:p/>
     <w:p/>
     <w:sectPr>
       <w:pgSz w:w="12240" w:h="15840"/>

</xml_diff>

<commit_message>
1 for question 3
</commit_message>
<xml_diff>
--- a/Problem Solving/Thompson_Benjamin_ProblemSolving.docx
+++ b/Problem Solving/Thompson_Benjamin_ProblemSolving.docx
@@ -1689,196 +1689,333 @@
         <w:adjustRightInd w:val="0"/>
         <w:ind w:left="220"/>
       </w:pPr>
+    </w:p>
+    <w:p/>
+    <w:p>
+      <w:pPr>
+        <w:widowControl w:val="0"/>
+        <w:tabs>
+          <w:tab w:val="left" w:pos="220"/>
+          <w:tab w:val="left" w:pos="720"/>
+        </w:tabs>
+        <w:autoSpaceDE w:val="0"/>
+        <w:autoSpaceDN w:val="0"/>
+        <w:adjustRightInd w:val="0"/>
+        <w:rPr>
+          <w:rFonts w:ascii="Arial" w:hAnsi="Arial" w:cs="Arial"/>
+        </w:rPr>
+      </w:pPr>
+      <w:r>
+        <w:rPr>
+          <w:rFonts w:ascii="Arial" w:hAnsi="Arial" w:cs="Arial"/>
+        </w:rPr>
+        <w:t xml:space="preserve">Problem 3. </w:t>
+      </w:r>
+    </w:p>
+    <w:p>
+      <w:pPr>
+        <w:widowControl w:val="0"/>
+        <w:tabs>
+          <w:tab w:val="left" w:pos="220"/>
+          <w:tab w:val="left" w:pos="720"/>
+        </w:tabs>
+        <w:autoSpaceDE w:val="0"/>
+        <w:autoSpaceDN w:val="0"/>
+        <w:adjustRightInd w:val="0"/>
+        <w:rPr>
+          <w:rFonts w:ascii="Arial" w:hAnsi="Arial" w:cs="Arial"/>
+          <w:i/>
+          <w:sz w:val="20"/>
+        </w:rPr>
+      </w:pPr>
+    </w:p>
+    <w:p>
+      <w:pPr>
+        <w:widowControl w:val="0"/>
+        <w:tabs>
+          <w:tab w:val="left" w:pos="220"/>
+          <w:tab w:val="left" w:pos="720"/>
+        </w:tabs>
+        <w:autoSpaceDE w:val="0"/>
+        <w:autoSpaceDN w:val="0"/>
+        <w:adjustRightInd w:val="0"/>
+        <w:rPr>
+          <w:rFonts w:ascii="Arial" w:hAnsi="Arial" w:cs="Arial"/>
+          <w:i/>
+          <w:sz w:val="20"/>
+        </w:rPr>
+      </w:pPr>
+      <w:r>
+        <w:rPr>
+          <w:rFonts w:ascii="Arial" w:hAnsi="Arial" w:cs="Arial"/>
+          <w:i/>
+          <w:sz w:val="20"/>
+        </w:rPr>
+        <w:t>A little girl counts using the fingers of her left hand as follows: She starts by calling her thumb 1, the first finger 2, middle finder 3, ring finger 4, and little finger 5. Then she reverses direction, calling the ring finger 6, middle finger 7, first finger 8 and thumb 9, after which she calls her first finger 10 and so on. If she continues to count in this manner, on which finger will she stop?</w:t>
+      </w:r>
+    </w:p>
+    <w:p>
+      <w:pPr>
+        <w:widowControl w:val="0"/>
+        <w:tabs>
+          <w:tab w:val="left" w:pos="220"/>
+          <w:tab w:val="left" w:pos="720"/>
+        </w:tabs>
+        <w:autoSpaceDE w:val="0"/>
+        <w:autoSpaceDN w:val="0"/>
+        <w:adjustRightInd w:val="0"/>
+        <w:rPr>
+          <w:rFonts w:ascii="Arial" w:hAnsi="Arial" w:cs="Arial"/>
+          <w:i/>
+          <w:sz w:val="20"/>
+        </w:rPr>
+      </w:pPr>
+      <w:r>
+        <w:rPr>
+          <w:rFonts w:ascii="Arial" w:hAnsi="Arial" w:cs="Arial"/>
+          <w:i/>
+          <w:sz w:val="20"/>
+        </w:rPr>
+        <w:t xml:space="preserve">a) What if the girl counts from 1 to </w:t>
+      </w:r>
+      <w:proofErr w:type="gramStart"/>
+      <w:r>
+        <w:rPr>
+          <w:rFonts w:ascii="Arial" w:hAnsi="Arial" w:cs="Arial"/>
+          <w:i/>
+          <w:sz w:val="20"/>
+        </w:rPr>
+        <w:t>10</w:t>
+      </w:r>
+      <w:proofErr w:type="gramEnd"/>
+      <w:r>
+        <w:rPr>
+          <w:rFonts w:ascii="Arial" w:hAnsi="Arial" w:cs="Arial"/>
+          <w:i/>
+          <w:sz w:val="20"/>
+        </w:rPr>
+        <w:t xml:space="preserve"> </w:t>
+      </w:r>
+    </w:p>
+    <w:p>
+      <w:pPr>
+        <w:widowControl w:val="0"/>
+        <w:tabs>
+          <w:tab w:val="left" w:pos="220"/>
+          <w:tab w:val="left" w:pos="720"/>
+        </w:tabs>
+        <w:autoSpaceDE w:val="0"/>
+        <w:autoSpaceDN w:val="0"/>
+        <w:adjustRightInd w:val="0"/>
+        <w:rPr>
+          <w:rFonts w:ascii="Arial" w:hAnsi="Arial" w:cs="Arial"/>
+          <w:i/>
+          <w:sz w:val="20"/>
+        </w:rPr>
+      </w:pPr>
+      <w:r>
+        <w:rPr>
+          <w:rFonts w:ascii="Arial" w:hAnsi="Arial" w:cs="Arial"/>
+          <w:i/>
+          <w:sz w:val="20"/>
+        </w:rPr>
+        <w:t xml:space="preserve">b) What if the girl counts from 1 to </w:t>
+      </w:r>
+      <w:proofErr w:type="gramStart"/>
+      <w:r>
+        <w:rPr>
+          <w:rFonts w:ascii="Arial" w:hAnsi="Arial" w:cs="Arial"/>
+          <w:i/>
+          <w:sz w:val="20"/>
+        </w:rPr>
+        <w:t>100</w:t>
+      </w:r>
+      <w:proofErr w:type="gramEnd"/>
+      <w:r>
+        <w:rPr>
+          <w:rFonts w:ascii="Arial" w:hAnsi="Arial" w:cs="Arial"/>
+          <w:i/>
+          <w:sz w:val="20"/>
+        </w:rPr>
+        <w:t xml:space="preserve"> </w:t>
+      </w:r>
+    </w:p>
+    <w:p>
+      <w:pPr>
+        <w:widowControl w:val="0"/>
+        <w:tabs>
+          <w:tab w:val="left" w:pos="220"/>
+          <w:tab w:val="left" w:pos="720"/>
+        </w:tabs>
+        <w:autoSpaceDE w:val="0"/>
+        <w:autoSpaceDN w:val="0"/>
+        <w:adjustRightInd w:val="0"/>
+        <w:rPr>
+          <w:rFonts w:ascii="Arial" w:hAnsi="Arial" w:cs="Arial"/>
+          <w:i/>
+          <w:sz w:val="20"/>
+        </w:rPr>
+      </w:pPr>
+      <w:r>
+        <w:rPr>
+          <w:rFonts w:ascii="Arial" w:hAnsi="Arial" w:cs="Arial"/>
+          <w:i/>
+          <w:sz w:val="20"/>
+        </w:rPr>
+        <w:t xml:space="preserve">c) What if the girl counts from 1 to </w:t>
+      </w:r>
+      <w:proofErr w:type="gramStart"/>
+      <w:r>
+        <w:rPr>
+          <w:rFonts w:ascii="Arial" w:hAnsi="Arial" w:cs="Arial"/>
+          <w:i/>
+          <w:sz w:val="20"/>
+        </w:rPr>
+        <w:t>1000</w:t>
+      </w:r>
+      <w:proofErr w:type="gramEnd"/>
+    </w:p>
+    <w:p/>
+    <w:p>
+      <w:pPr>
+        <w:widowControl w:val="0"/>
+        <w:tabs>
+          <w:tab w:val="left" w:pos="220"/>
+          <w:tab w:val="left" w:pos="720"/>
+        </w:tabs>
+        <w:autoSpaceDE w:val="0"/>
+        <w:autoSpaceDN w:val="0"/>
+        <w:adjustRightInd w:val="0"/>
+        <w:rPr>
+          <w:rFonts w:ascii="Arial" w:hAnsi="Arial" w:cs="Arial"/>
+        </w:rPr>
+      </w:pPr>
+    </w:p>
+    <w:p>
+      <w:pPr>
+        <w:widowControl w:val="0"/>
+        <w:tabs>
+          <w:tab w:val="left" w:pos="220"/>
+          <w:tab w:val="left" w:pos="720"/>
+        </w:tabs>
+        <w:autoSpaceDE w:val="0"/>
+        <w:autoSpaceDN w:val="0"/>
+        <w:adjustRightInd w:val="0"/>
+        <w:rPr>
+          <w:rFonts w:ascii="Arial" w:hAnsi="Arial" w:cs="Arial"/>
+        </w:rPr>
+      </w:pPr>
+      <w:r>
+        <w:rPr>
+          <w:rFonts w:ascii="Arial" w:hAnsi="Arial" w:cs="Arial"/>
+        </w:rPr>
+        <w:t xml:space="preserve">1. </w:t>
+      </w:r>
+      <w:r>
+        <w:rPr>
+          <w:rFonts w:ascii="Arial" w:hAnsi="Arial" w:cs="Arial"/>
+        </w:rPr>
+        <w:t>Define the problem</w:t>
+      </w:r>
+    </w:p>
+    <w:p>
+      <w:pPr>
+        <w:widowControl w:val="0"/>
+        <w:tabs>
+          <w:tab w:val="left" w:pos="220"/>
+          <w:tab w:val="left" w:pos="720"/>
+        </w:tabs>
+        <w:autoSpaceDE w:val="0"/>
+        <w:autoSpaceDN w:val="0"/>
+        <w:adjustRightInd w:val="0"/>
+        <w:ind w:left="220"/>
+        <w:rPr>
+          <w:rFonts w:ascii="Arial" w:hAnsi="Arial" w:cs="Arial"/>
+        </w:rPr>
+      </w:pPr>
+      <w:r>
+        <w:rPr>
+          <w:rFonts w:ascii="Arial" w:hAnsi="Arial" w:cs="Arial"/>
+        </w:rPr>
+        <w:t>The problem is that I need to discover what finger the little girl</w:t>
+      </w:r>
+      <w:r>
+        <w:rPr>
+          <w:rFonts w:ascii="Arial" w:hAnsi="Arial" w:cs="Arial"/>
+        </w:rPr>
+        <w:t xml:space="preserve"> will end up</w:t>
+      </w:r>
+      <w:r>
+        <w:rPr>
+          <w:rFonts w:ascii="Arial" w:hAnsi="Arial" w:cs="Arial"/>
+        </w:rPr>
+        <w:t xml:space="preserve"> on when she is counting to 10, 100 and 1000. She counts to ten starting with her thumb as </w:t>
+      </w:r>
+      <w:r>
+        <w:rPr>
+          <w:rFonts w:ascii="Arial" w:hAnsi="Arial" w:cs="Arial"/>
+        </w:rPr>
+        <w:t xml:space="preserve">1, </w:t>
+      </w:r>
+      <w:r>
+        <w:rPr>
+          <w:rFonts w:ascii="Arial" w:hAnsi="Arial" w:cs="Arial"/>
+        </w:rPr>
+        <w:t>her</w:t>
+      </w:r>
+      <w:r>
+        <w:rPr>
+          <w:rFonts w:ascii="Arial" w:hAnsi="Arial" w:cs="Arial"/>
+        </w:rPr>
+        <w:t xml:space="preserve"> first finger 2, middle finder 3, ring finger 4, and little finger 5. </w:t>
+      </w:r>
+      <w:r>
+        <w:rPr>
+          <w:rFonts w:ascii="Arial" w:hAnsi="Arial" w:cs="Arial"/>
+        </w:rPr>
+        <w:t>S</w:t>
+      </w:r>
+      <w:r>
+        <w:rPr>
+          <w:rFonts w:ascii="Arial" w:hAnsi="Arial" w:cs="Arial"/>
+        </w:rPr>
+        <w:t xml:space="preserve">he </w:t>
+      </w:r>
+      <w:r>
+        <w:rPr>
+          <w:rFonts w:ascii="Arial" w:hAnsi="Arial" w:cs="Arial"/>
+        </w:rPr>
+        <w:t xml:space="preserve">then </w:t>
+      </w:r>
+      <w:r>
+        <w:rPr>
+          <w:rFonts w:ascii="Arial" w:hAnsi="Arial" w:cs="Arial"/>
+        </w:rPr>
+        <w:t xml:space="preserve">reverses direction, calling </w:t>
+      </w:r>
+      <w:r>
+        <w:rPr>
+          <w:rFonts w:ascii="Arial" w:hAnsi="Arial" w:cs="Arial"/>
+        </w:rPr>
+        <w:t>her</w:t>
+      </w:r>
+      <w:r>
+        <w:rPr>
+          <w:rFonts w:ascii="Arial" w:hAnsi="Arial" w:cs="Arial"/>
+        </w:rPr>
+        <w:t xml:space="preserve"> ring finger 6, middle finger 7, first finger 8 and thumb 9, after which she calls her first finger 10</w:t>
+      </w:r>
+      <w:r>
+        <w:rPr>
+          <w:rFonts w:ascii="Arial" w:hAnsi="Arial" w:cs="Arial"/>
+        </w:rPr>
+        <w:t>.</w:t>
+      </w:r>
+    </w:p>
+    <w:p>
       <w:bookmarkStart w:id="0" w:name="_GoBack"/>
       <w:bookmarkEnd w:id="0"/>
     </w:p>
-    <w:p/>
-    <w:p>
-      <w:pPr>
-        <w:widowControl w:val="0"/>
-        <w:tabs>
-          <w:tab w:val="left" w:pos="220"/>
-          <w:tab w:val="left" w:pos="720"/>
-        </w:tabs>
-        <w:autoSpaceDE w:val="0"/>
-        <w:autoSpaceDN w:val="0"/>
-        <w:adjustRightInd w:val="0"/>
-        <w:rPr>
-          <w:rFonts w:ascii="Arial" w:hAnsi="Arial" w:cs="Arial"/>
-        </w:rPr>
-      </w:pPr>
-      <w:r>
-        <w:rPr>
-          <w:rFonts w:ascii="Arial" w:hAnsi="Arial" w:cs="Arial"/>
-        </w:rPr>
-        <w:t xml:space="preserve">Problem 3. </w:t>
-      </w:r>
-    </w:p>
-    <w:p>
-      <w:pPr>
-        <w:widowControl w:val="0"/>
-        <w:tabs>
-          <w:tab w:val="left" w:pos="220"/>
-          <w:tab w:val="left" w:pos="720"/>
-        </w:tabs>
-        <w:autoSpaceDE w:val="0"/>
-        <w:autoSpaceDN w:val="0"/>
-        <w:adjustRightInd w:val="0"/>
-        <w:rPr>
-          <w:rFonts w:ascii="Arial" w:hAnsi="Arial" w:cs="Arial"/>
-          <w:i/>
-          <w:sz w:val="20"/>
-        </w:rPr>
-      </w:pPr>
-    </w:p>
-    <w:p>
-      <w:pPr>
-        <w:widowControl w:val="0"/>
-        <w:tabs>
-          <w:tab w:val="left" w:pos="220"/>
-          <w:tab w:val="left" w:pos="720"/>
-        </w:tabs>
-        <w:autoSpaceDE w:val="0"/>
-        <w:autoSpaceDN w:val="0"/>
-        <w:adjustRightInd w:val="0"/>
-        <w:rPr>
-          <w:rFonts w:ascii="Arial" w:hAnsi="Arial" w:cs="Arial"/>
-          <w:i/>
-          <w:sz w:val="20"/>
-        </w:rPr>
-      </w:pPr>
-      <w:r>
-        <w:rPr>
-          <w:rFonts w:ascii="Arial" w:hAnsi="Arial" w:cs="Arial"/>
-          <w:i/>
-          <w:sz w:val="20"/>
-        </w:rPr>
-        <w:t>A little girl counts using the fingers of her left hand as follows: She starts by calling her thumb 1, the first finger 2, middle finder 3, ring finger 4, and little finger 5. Then she reverses direction, calling the ring finger 6, middle finger 7, first finger 8 and thumb 9, after which she calls her first finger 10 and so on. If she continues to count in this manner, on which finger will she stop?</w:t>
-      </w:r>
-    </w:p>
-    <w:p>
-      <w:pPr>
-        <w:widowControl w:val="0"/>
-        <w:tabs>
-          <w:tab w:val="left" w:pos="220"/>
-          <w:tab w:val="left" w:pos="720"/>
-        </w:tabs>
-        <w:autoSpaceDE w:val="0"/>
-        <w:autoSpaceDN w:val="0"/>
-        <w:adjustRightInd w:val="0"/>
-        <w:rPr>
-          <w:rFonts w:ascii="Arial" w:hAnsi="Arial" w:cs="Arial"/>
-          <w:i/>
-          <w:sz w:val="20"/>
-        </w:rPr>
-      </w:pPr>
-      <w:r>
-        <w:rPr>
-          <w:rFonts w:ascii="Arial" w:hAnsi="Arial" w:cs="Arial"/>
-          <w:i/>
-          <w:sz w:val="20"/>
-        </w:rPr>
-        <w:t xml:space="preserve">a) What if the girl counts from 1 to </w:t>
-      </w:r>
-      <w:proofErr w:type="gramStart"/>
-      <w:r>
-        <w:rPr>
-          <w:rFonts w:ascii="Arial" w:hAnsi="Arial" w:cs="Arial"/>
-          <w:i/>
-          <w:sz w:val="20"/>
-        </w:rPr>
-        <w:t>10</w:t>
-      </w:r>
-      <w:proofErr w:type="gramEnd"/>
-      <w:r>
-        <w:rPr>
-          <w:rFonts w:ascii="Arial" w:hAnsi="Arial" w:cs="Arial"/>
-          <w:i/>
-          <w:sz w:val="20"/>
-        </w:rPr>
-        <w:t xml:space="preserve"> </w:t>
-      </w:r>
-    </w:p>
-    <w:p>
-      <w:pPr>
-        <w:widowControl w:val="0"/>
-        <w:tabs>
-          <w:tab w:val="left" w:pos="220"/>
-          <w:tab w:val="left" w:pos="720"/>
-        </w:tabs>
-        <w:autoSpaceDE w:val="0"/>
-        <w:autoSpaceDN w:val="0"/>
-        <w:adjustRightInd w:val="0"/>
-        <w:rPr>
-          <w:rFonts w:ascii="Arial" w:hAnsi="Arial" w:cs="Arial"/>
-          <w:i/>
-          <w:sz w:val="20"/>
-        </w:rPr>
-      </w:pPr>
-      <w:r>
-        <w:rPr>
-          <w:rFonts w:ascii="Arial" w:hAnsi="Arial" w:cs="Arial"/>
-          <w:i/>
-          <w:sz w:val="20"/>
-        </w:rPr>
-        <w:t xml:space="preserve">b) What if the girl counts from 1 to </w:t>
-      </w:r>
-      <w:proofErr w:type="gramStart"/>
-      <w:r>
-        <w:rPr>
-          <w:rFonts w:ascii="Arial" w:hAnsi="Arial" w:cs="Arial"/>
-          <w:i/>
-          <w:sz w:val="20"/>
-        </w:rPr>
-        <w:t>100</w:t>
-      </w:r>
-      <w:proofErr w:type="gramEnd"/>
-      <w:r>
-        <w:rPr>
-          <w:rFonts w:ascii="Arial" w:hAnsi="Arial" w:cs="Arial"/>
-          <w:i/>
-          <w:sz w:val="20"/>
-        </w:rPr>
-        <w:t xml:space="preserve"> </w:t>
-      </w:r>
-    </w:p>
-    <w:p>
-      <w:pPr>
-        <w:widowControl w:val="0"/>
-        <w:tabs>
-          <w:tab w:val="left" w:pos="220"/>
-          <w:tab w:val="left" w:pos="720"/>
-        </w:tabs>
-        <w:autoSpaceDE w:val="0"/>
-        <w:autoSpaceDN w:val="0"/>
-        <w:adjustRightInd w:val="0"/>
-        <w:rPr>
-          <w:rFonts w:ascii="Arial" w:hAnsi="Arial" w:cs="Arial"/>
-          <w:i/>
-          <w:sz w:val="20"/>
-        </w:rPr>
-      </w:pPr>
-      <w:r>
-        <w:rPr>
-          <w:rFonts w:ascii="Arial" w:hAnsi="Arial" w:cs="Arial"/>
-          <w:i/>
-          <w:sz w:val="20"/>
-        </w:rPr>
-        <w:t xml:space="preserve">c) What if the girl counts from 1 to </w:t>
-      </w:r>
-      <w:proofErr w:type="gramStart"/>
-      <w:r>
-        <w:rPr>
-          <w:rFonts w:ascii="Arial" w:hAnsi="Arial" w:cs="Arial"/>
-          <w:i/>
-          <w:sz w:val="20"/>
-        </w:rPr>
-        <w:t>1000</w:t>
-      </w:r>
-      <w:proofErr w:type="gramEnd"/>
-    </w:p>
-    <w:p/>
-    <w:p/>
     <w:sectPr>
       <w:pgSz w:w="12240" w:h="15840"/>
       <w:pgMar w:top="1440" w:right="1800" w:bottom="1440" w:left="1800" w:header="720" w:footer="720" w:gutter="0"/>

</xml_diff>

<commit_message>
2 for question 3
</commit_message>
<xml_diff>
--- a/Problem Solving/Thompson_Benjamin_ProblemSolving.docx
+++ b/Problem Solving/Thompson_Benjamin_ProblemSolving.docx
@@ -889,18 +889,8 @@
           <w:i/>
           <w:sz w:val="20"/>
         </w:rPr>
-        <w:t xml:space="preserve">There are 20 socks in a drawer: 5 pairs of black socks, 3 pairs of brown and 2 pairs of white. You select the socks in the dark and can check them only after a selection has been made. What is the smallest number of socks you need to select to guarantee getting the </w:t>
-      </w:r>
-      <w:proofErr w:type="gramStart"/>
-      <w:r>
-        <w:rPr>
-          <w:rFonts w:ascii="Arial" w:hAnsi="Arial" w:cs="Arial"/>
-          <w:i/>
-          <w:sz w:val="20"/>
-        </w:rPr>
-        <w:t>following:</w:t>
-      </w:r>
-      <w:proofErr w:type="gramEnd"/>
+        <w:t>There are 20 socks in a drawer: 5 pairs of black socks, 3 pairs of brown and 2 pairs of white. You select the socks in the dark and can check them only after a selection has been made. What is the smallest number of socks you need to select to guarantee getting the following:</w:t>
+      </w:r>
     </w:p>
     <w:p>
       <w:pPr>
@@ -1776,25 +1766,32 @@
           <w:i/>
           <w:sz w:val="20"/>
         </w:rPr>
-        <w:t xml:space="preserve">a) What if the girl counts from 1 to </w:t>
-      </w:r>
-      <w:proofErr w:type="gramStart"/>
-      <w:r>
+        <w:t xml:space="preserve">a) What if the girl counts from 1 to 10 </w:t>
+      </w:r>
+    </w:p>
+    <w:p>
+      <w:pPr>
+        <w:widowControl w:val="0"/>
+        <w:tabs>
+          <w:tab w:val="left" w:pos="220"/>
+          <w:tab w:val="left" w:pos="720"/>
+        </w:tabs>
+        <w:autoSpaceDE w:val="0"/>
+        <w:autoSpaceDN w:val="0"/>
+        <w:adjustRightInd w:val="0"/>
         <w:rPr>
           <w:rFonts w:ascii="Arial" w:hAnsi="Arial" w:cs="Arial"/>
           <w:i/>
           <w:sz w:val="20"/>
         </w:rPr>
-        <w:t>10</w:t>
-      </w:r>
-      <w:proofErr w:type="gramEnd"/>
+      </w:pPr>
       <w:r>
         <w:rPr>
           <w:rFonts w:ascii="Arial" w:hAnsi="Arial" w:cs="Arial"/>
           <w:i/>
           <w:sz w:val="20"/>
         </w:rPr>
-        <w:t xml:space="preserve"> </w:t>
+        <w:t xml:space="preserve">b) What if the girl counts from 1 to 100 </w:t>
       </w:r>
     </w:p>
     <w:p>
@@ -1819,61 +1816,8 @@
           <w:i/>
           <w:sz w:val="20"/>
         </w:rPr>
-        <w:t xml:space="preserve">b) What if the girl counts from 1 to </w:t>
-      </w:r>
-      <w:proofErr w:type="gramStart"/>
-      <w:r>
-        <w:rPr>
-          <w:rFonts w:ascii="Arial" w:hAnsi="Arial" w:cs="Arial"/>
-          <w:i/>
-          <w:sz w:val="20"/>
-        </w:rPr>
-        <w:t>100</w:t>
-      </w:r>
-      <w:proofErr w:type="gramEnd"/>
-      <w:r>
-        <w:rPr>
-          <w:rFonts w:ascii="Arial" w:hAnsi="Arial" w:cs="Arial"/>
-          <w:i/>
-          <w:sz w:val="20"/>
-        </w:rPr>
-        <w:t xml:space="preserve"> </w:t>
-      </w:r>
-    </w:p>
-    <w:p>
-      <w:pPr>
-        <w:widowControl w:val="0"/>
-        <w:tabs>
-          <w:tab w:val="left" w:pos="220"/>
-          <w:tab w:val="left" w:pos="720"/>
-        </w:tabs>
-        <w:autoSpaceDE w:val="0"/>
-        <w:autoSpaceDN w:val="0"/>
-        <w:adjustRightInd w:val="0"/>
-        <w:rPr>
-          <w:rFonts w:ascii="Arial" w:hAnsi="Arial" w:cs="Arial"/>
-          <w:i/>
-          <w:sz w:val="20"/>
-        </w:rPr>
-      </w:pPr>
-      <w:r>
-        <w:rPr>
-          <w:rFonts w:ascii="Arial" w:hAnsi="Arial" w:cs="Arial"/>
-          <w:i/>
-          <w:sz w:val="20"/>
-        </w:rPr>
-        <w:t xml:space="preserve">c) What if the girl counts from 1 to </w:t>
-      </w:r>
-      <w:proofErr w:type="gramStart"/>
-      <w:r>
-        <w:rPr>
-          <w:rFonts w:ascii="Arial" w:hAnsi="Arial" w:cs="Arial"/>
-          <w:i/>
-          <w:sz w:val="20"/>
-        </w:rPr>
-        <w:t>1000</w:t>
-      </w:r>
-      <w:proofErr w:type="gramEnd"/>
+        <w:t>c) What if the girl counts from 1 to 1000</w:t>
+      </w:r>
     </w:p>
     <w:p/>
     <w:p>
@@ -2012,10 +1956,227 @@
         <w:t>.</w:t>
       </w:r>
     </w:p>
-    <w:p>
+    <w:p/>
+    <w:p>
+      <w:pPr>
+        <w:widowControl w:val="0"/>
+        <w:tabs>
+          <w:tab w:val="left" w:pos="220"/>
+          <w:tab w:val="left" w:pos="720"/>
+        </w:tabs>
+        <w:autoSpaceDE w:val="0"/>
+        <w:autoSpaceDN w:val="0"/>
+        <w:adjustRightInd w:val="0"/>
+        <w:rPr>
+          <w:rFonts w:ascii="Arial" w:hAnsi="Arial" w:cs="Arial"/>
+        </w:rPr>
+      </w:pPr>
+    </w:p>
+    <w:p>
+      <w:pPr>
+        <w:widowControl w:val="0"/>
+        <w:tabs>
+          <w:tab w:val="left" w:pos="220"/>
+          <w:tab w:val="left" w:pos="720"/>
+        </w:tabs>
+        <w:autoSpaceDE w:val="0"/>
+        <w:autoSpaceDN w:val="0"/>
+        <w:adjustRightInd w:val="0"/>
+        <w:rPr>
+          <w:rFonts w:ascii="Arial" w:hAnsi="Arial" w:cs="Arial"/>
+        </w:rPr>
+      </w:pPr>
+      <w:r>
+        <w:rPr>
+          <w:rFonts w:ascii="Arial" w:hAnsi="Arial" w:cs="Arial"/>
+        </w:rPr>
+        <w:t>2.</w:t>
+      </w:r>
+      <w:r>
+        <w:rPr>
+          <w:rFonts w:ascii="Arial" w:hAnsi="Arial" w:cs="Arial"/>
+        </w:rPr>
+        <w:t xml:space="preserve"> Break the problem apart</w:t>
+      </w:r>
+      <w:r>
+        <w:rPr>
+          <w:rFonts w:ascii="Arial" w:hAnsi="Arial" w:cs="Arial"/>
+        </w:rPr>
+        <w:tab/>
+      </w:r>
+    </w:p>
+    <w:p>
+      <w:pPr>
+        <w:widowControl w:val="0"/>
+        <w:tabs>
+          <w:tab w:val="left" w:pos="220"/>
+          <w:tab w:val="left" w:pos="720"/>
+        </w:tabs>
+        <w:autoSpaceDE w:val="0"/>
+        <w:autoSpaceDN w:val="0"/>
+        <w:adjustRightInd w:val="0"/>
+        <w:ind w:left="220"/>
+        <w:rPr>
+          <w:rFonts w:ascii="Arial" w:hAnsi="Arial" w:cs="Arial"/>
+        </w:rPr>
+      </w:pPr>
+      <w:r>
+        <w:rPr>
+          <w:rFonts w:ascii="Arial" w:hAnsi="Arial" w:cs="Arial"/>
+        </w:rPr>
+        <w:t xml:space="preserve">The first thing that I see is that the little girl counts in a very </w:t>
+      </w:r>
+      <w:r>
+        <w:rPr>
+          <w:rFonts w:ascii="Arial" w:hAnsi="Arial" w:cs="Arial"/>
+        </w:rPr>
+        <w:t>interesting</w:t>
+      </w:r>
+      <w:r>
+        <w:rPr>
+          <w:rFonts w:ascii="Arial" w:hAnsi="Arial" w:cs="Arial"/>
+        </w:rPr>
+        <w:t xml:space="preserve"> patter</w:t>
+      </w:r>
+      <w:r>
+        <w:rPr>
+          <w:rFonts w:ascii="Arial" w:hAnsi="Arial" w:cs="Arial"/>
+        </w:rPr>
+        <w:t>n</w:t>
+      </w:r>
+      <w:r>
+        <w:rPr>
+          <w:rFonts w:ascii="Arial" w:hAnsi="Arial" w:cs="Arial"/>
+        </w:rPr>
+        <w:t xml:space="preserve">. It is not a consistent pattern from 1-10. Other then that the problem comes down to what is the finger that she lands on at every count of 10. In the instance it is her pointer. </w:t>
+      </w:r>
+    </w:p>
+    <w:p>
+      <w:pPr>
+        <w:widowControl w:val="0"/>
+        <w:tabs>
+          <w:tab w:val="left" w:pos="220"/>
+          <w:tab w:val="left" w:pos="720"/>
+        </w:tabs>
+        <w:autoSpaceDE w:val="0"/>
+        <w:autoSpaceDN w:val="0"/>
+        <w:adjustRightInd w:val="0"/>
+        <w:rPr>
+          <w:rFonts w:ascii="Arial" w:hAnsi="Arial" w:cs="Arial"/>
+        </w:rPr>
+      </w:pPr>
+      <w:r>
+        <w:rPr>
+          <w:rFonts w:ascii="Arial" w:hAnsi="Arial" w:cs="Arial"/>
+        </w:rPr>
+        <w:tab/>
+      </w:r>
+      <w:r>
+        <w:rPr>
+          <w:rFonts w:ascii="Arial" w:hAnsi="Arial" w:cs="Arial"/>
+        </w:rPr>
+        <w:t>Our sub goals are</w:t>
+      </w:r>
+      <w:r>
+        <w:rPr>
+          <w:rFonts w:ascii="Arial" w:hAnsi="Arial" w:cs="Arial"/>
+        </w:rPr>
+        <w:t>. I need to discov</w:t>
+      </w:r>
+      <w:r>
+        <w:rPr>
+          <w:rFonts w:ascii="Arial" w:hAnsi="Arial" w:cs="Arial"/>
+        </w:rPr>
+        <w:t>er what finger she lands on for:</w:t>
+      </w:r>
       <w:bookmarkStart w:id="0" w:name="_GoBack"/>
       <w:bookmarkEnd w:id="0"/>
     </w:p>
+    <w:p>
+      <w:pPr>
+        <w:widowControl w:val="0"/>
+        <w:tabs>
+          <w:tab w:val="left" w:pos="220"/>
+          <w:tab w:val="left" w:pos="720"/>
+        </w:tabs>
+        <w:autoSpaceDE w:val="0"/>
+        <w:autoSpaceDN w:val="0"/>
+        <w:adjustRightInd w:val="0"/>
+        <w:rPr>
+          <w:rFonts w:ascii="Arial" w:hAnsi="Arial" w:cs="Arial"/>
+        </w:rPr>
+      </w:pPr>
+      <w:r>
+        <w:rPr>
+          <w:rFonts w:ascii="Arial" w:hAnsi="Arial" w:cs="Arial"/>
+        </w:rPr>
+        <w:tab/>
+      </w:r>
+      <w:r>
+        <w:rPr>
+          <w:rFonts w:ascii="Arial" w:hAnsi="Arial" w:cs="Arial"/>
+        </w:rPr>
+        <w:tab/>
+        <w:t xml:space="preserve">Count of 10 </w:t>
+      </w:r>
+    </w:p>
+    <w:p>
+      <w:pPr>
+        <w:widowControl w:val="0"/>
+        <w:tabs>
+          <w:tab w:val="left" w:pos="220"/>
+          <w:tab w:val="left" w:pos="720"/>
+        </w:tabs>
+        <w:autoSpaceDE w:val="0"/>
+        <w:autoSpaceDN w:val="0"/>
+        <w:adjustRightInd w:val="0"/>
+        <w:rPr>
+          <w:rFonts w:ascii="Arial" w:hAnsi="Arial" w:cs="Arial"/>
+        </w:rPr>
+      </w:pPr>
+      <w:r>
+        <w:rPr>
+          <w:rFonts w:ascii="Arial" w:hAnsi="Arial" w:cs="Arial"/>
+        </w:rPr>
+        <w:tab/>
+      </w:r>
+      <w:r>
+        <w:rPr>
+          <w:rFonts w:ascii="Arial" w:hAnsi="Arial" w:cs="Arial"/>
+        </w:rPr>
+        <w:tab/>
+        <w:t xml:space="preserve">Count of 100 </w:t>
+      </w:r>
+    </w:p>
+    <w:p>
+      <w:pPr>
+        <w:widowControl w:val="0"/>
+        <w:tabs>
+          <w:tab w:val="left" w:pos="220"/>
+          <w:tab w:val="left" w:pos="720"/>
+        </w:tabs>
+        <w:autoSpaceDE w:val="0"/>
+        <w:autoSpaceDN w:val="0"/>
+        <w:adjustRightInd w:val="0"/>
+        <w:rPr>
+          <w:rFonts w:ascii="Arial" w:hAnsi="Arial" w:cs="Arial"/>
+        </w:rPr>
+      </w:pPr>
+      <w:r>
+        <w:rPr>
+          <w:rFonts w:ascii="Arial" w:hAnsi="Arial" w:cs="Arial"/>
+        </w:rPr>
+        <w:tab/>
+      </w:r>
+      <w:r>
+        <w:rPr>
+          <w:rFonts w:ascii="Arial" w:hAnsi="Arial" w:cs="Arial"/>
+        </w:rPr>
+        <w:tab/>
+        <w:t>Count of 1000</w:t>
+      </w:r>
+    </w:p>
+    <w:p/>
     <w:sectPr>
       <w:pgSz w:w="12240" w:h="15840"/>
       <w:pgMar w:top="1440" w:right="1800" w:bottom="1440" w:left="1800" w:header="720" w:footer="720" w:gutter="0"/>

</xml_diff>

<commit_message>
3 for question 3
</commit_message>
<xml_diff>
--- a/Problem Solving/Thompson_Benjamin_ProblemSolving.docx
+++ b/Problem Solving/Thompson_Benjamin_ProblemSolving.docx
@@ -2089,91 +2089,180 @@
         </w:rPr>
         <w:t>er what finger she lands on for:</w:t>
       </w:r>
+    </w:p>
+    <w:p>
+      <w:pPr>
+        <w:widowControl w:val="0"/>
+        <w:tabs>
+          <w:tab w:val="left" w:pos="220"/>
+          <w:tab w:val="left" w:pos="720"/>
+        </w:tabs>
+        <w:autoSpaceDE w:val="0"/>
+        <w:autoSpaceDN w:val="0"/>
+        <w:adjustRightInd w:val="0"/>
+        <w:rPr>
+          <w:rFonts w:ascii="Arial" w:hAnsi="Arial" w:cs="Arial"/>
+        </w:rPr>
+      </w:pPr>
+      <w:r>
+        <w:rPr>
+          <w:rFonts w:ascii="Arial" w:hAnsi="Arial" w:cs="Arial"/>
+        </w:rPr>
+        <w:tab/>
+      </w:r>
+      <w:r>
+        <w:rPr>
+          <w:rFonts w:ascii="Arial" w:hAnsi="Arial" w:cs="Arial"/>
+        </w:rPr>
+        <w:tab/>
+        <w:t xml:space="preserve">Count of 10 </w:t>
+      </w:r>
+    </w:p>
+    <w:p>
+      <w:pPr>
+        <w:widowControl w:val="0"/>
+        <w:tabs>
+          <w:tab w:val="left" w:pos="220"/>
+          <w:tab w:val="left" w:pos="720"/>
+        </w:tabs>
+        <w:autoSpaceDE w:val="0"/>
+        <w:autoSpaceDN w:val="0"/>
+        <w:adjustRightInd w:val="0"/>
+        <w:rPr>
+          <w:rFonts w:ascii="Arial" w:hAnsi="Arial" w:cs="Arial"/>
+        </w:rPr>
+      </w:pPr>
+      <w:r>
+        <w:rPr>
+          <w:rFonts w:ascii="Arial" w:hAnsi="Arial" w:cs="Arial"/>
+        </w:rPr>
+        <w:tab/>
+      </w:r>
+      <w:r>
+        <w:rPr>
+          <w:rFonts w:ascii="Arial" w:hAnsi="Arial" w:cs="Arial"/>
+        </w:rPr>
+        <w:tab/>
+        <w:t xml:space="preserve">Count of 100 </w:t>
+      </w:r>
+    </w:p>
+    <w:p>
+      <w:pPr>
+        <w:widowControl w:val="0"/>
+        <w:tabs>
+          <w:tab w:val="left" w:pos="220"/>
+          <w:tab w:val="left" w:pos="720"/>
+        </w:tabs>
+        <w:autoSpaceDE w:val="0"/>
+        <w:autoSpaceDN w:val="0"/>
+        <w:adjustRightInd w:val="0"/>
+        <w:rPr>
+          <w:rFonts w:ascii="Arial" w:hAnsi="Arial" w:cs="Arial"/>
+        </w:rPr>
+      </w:pPr>
+      <w:r>
+        <w:rPr>
+          <w:rFonts w:ascii="Arial" w:hAnsi="Arial" w:cs="Arial"/>
+        </w:rPr>
+        <w:tab/>
+      </w:r>
+      <w:r>
+        <w:rPr>
+          <w:rFonts w:ascii="Arial" w:hAnsi="Arial" w:cs="Arial"/>
+        </w:rPr>
+        <w:tab/>
+        <w:t>Count of 1000</w:t>
+      </w:r>
+    </w:p>
+    <w:p/>
+    <w:p>
+      <w:pPr>
+        <w:widowControl w:val="0"/>
+        <w:tabs>
+          <w:tab w:val="left" w:pos="220"/>
+          <w:tab w:val="left" w:pos="720"/>
+        </w:tabs>
+        <w:autoSpaceDE w:val="0"/>
+        <w:autoSpaceDN w:val="0"/>
+        <w:adjustRightInd w:val="0"/>
+        <w:rPr>
+          <w:rFonts w:ascii="Arial" w:hAnsi="Arial" w:cs="Arial"/>
+        </w:rPr>
+      </w:pPr>
+    </w:p>
+    <w:p>
+      <w:pPr>
+        <w:widowControl w:val="0"/>
+        <w:tabs>
+          <w:tab w:val="left" w:pos="220"/>
+          <w:tab w:val="left" w:pos="720"/>
+        </w:tabs>
+        <w:autoSpaceDE w:val="0"/>
+        <w:autoSpaceDN w:val="0"/>
+        <w:adjustRightInd w:val="0"/>
+        <w:rPr>
+          <w:rFonts w:ascii="Arial" w:hAnsi="Arial" w:cs="Arial"/>
+        </w:rPr>
+      </w:pPr>
+      <w:r>
+        <w:rPr>
+          <w:rFonts w:ascii="Arial" w:hAnsi="Arial" w:cs="Arial"/>
+        </w:rPr>
+        <w:t>3.</w:t>
+      </w:r>
+      <w:r>
+        <w:rPr>
+          <w:rFonts w:ascii="Arial" w:hAnsi="Arial" w:cs="Arial"/>
+        </w:rPr>
+        <w:t xml:space="preserve"> Identify potential solutions</w:t>
+      </w:r>
+    </w:p>
+    <w:p>
+      <w:pPr>
+        <w:widowControl w:val="0"/>
+        <w:tabs>
+          <w:tab w:val="left" w:pos="220"/>
+          <w:tab w:val="left" w:pos="720"/>
+        </w:tabs>
+        <w:autoSpaceDE w:val="0"/>
+        <w:autoSpaceDN w:val="0"/>
+        <w:adjustRightInd w:val="0"/>
+        <w:ind w:left="220"/>
+        <w:rPr>
+          <w:rFonts w:ascii="Arial" w:hAnsi="Arial" w:cs="Arial"/>
+        </w:rPr>
+      </w:pPr>
+      <w:r>
+        <w:rPr>
+          <w:rFonts w:ascii="Arial" w:hAnsi="Arial" w:cs="Arial"/>
+        </w:rPr>
+        <w:t xml:space="preserve">The solution is </w:t>
+      </w:r>
+      <w:r>
+        <w:rPr>
+          <w:rFonts w:ascii="Arial" w:hAnsi="Arial" w:cs="Arial"/>
+        </w:rPr>
+        <w:t>as follows</w:t>
+      </w:r>
+      <w:r>
+        <w:rPr>
+          <w:rFonts w:ascii="Arial" w:hAnsi="Arial" w:cs="Arial"/>
+        </w:rPr>
+        <w:t xml:space="preserve">. On every tenth count she is on her first finger. This means that since our problem is based on increments of 10 the answer is and always will be she is on her </w:t>
+      </w:r>
+      <w:r>
+        <w:rPr>
+          <w:rFonts w:ascii="Arial" w:hAnsi="Arial" w:cs="Arial"/>
+        </w:rPr>
+        <w:t>first finger!</w:t>
+      </w:r>
       <w:bookmarkStart w:id="0" w:name="_GoBack"/>
       <w:bookmarkEnd w:id="0"/>
-    </w:p>
-    <w:p>
-      <w:pPr>
-        <w:widowControl w:val="0"/>
-        <w:tabs>
-          <w:tab w:val="left" w:pos="220"/>
-          <w:tab w:val="left" w:pos="720"/>
-        </w:tabs>
-        <w:autoSpaceDE w:val="0"/>
-        <w:autoSpaceDN w:val="0"/>
-        <w:adjustRightInd w:val="0"/>
-        <w:rPr>
-          <w:rFonts w:ascii="Arial" w:hAnsi="Arial" w:cs="Arial"/>
-        </w:rPr>
-      </w:pPr>
-      <w:r>
-        <w:rPr>
-          <w:rFonts w:ascii="Arial" w:hAnsi="Arial" w:cs="Arial"/>
-        </w:rPr>
-        <w:tab/>
-      </w:r>
-      <w:r>
-        <w:rPr>
-          <w:rFonts w:ascii="Arial" w:hAnsi="Arial" w:cs="Arial"/>
-        </w:rPr>
-        <w:tab/>
-        <w:t xml:space="preserve">Count of 10 </w:t>
-      </w:r>
-    </w:p>
-    <w:p>
-      <w:pPr>
-        <w:widowControl w:val="0"/>
-        <w:tabs>
-          <w:tab w:val="left" w:pos="220"/>
-          <w:tab w:val="left" w:pos="720"/>
-        </w:tabs>
-        <w:autoSpaceDE w:val="0"/>
-        <w:autoSpaceDN w:val="0"/>
-        <w:adjustRightInd w:val="0"/>
-        <w:rPr>
-          <w:rFonts w:ascii="Arial" w:hAnsi="Arial" w:cs="Arial"/>
-        </w:rPr>
-      </w:pPr>
-      <w:r>
-        <w:rPr>
-          <w:rFonts w:ascii="Arial" w:hAnsi="Arial" w:cs="Arial"/>
-        </w:rPr>
-        <w:tab/>
-      </w:r>
-      <w:r>
-        <w:rPr>
-          <w:rFonts w:ascii="Arial" w:hAnsi="Arial" w:cs="Arial"/>
-        </w:rPr>
-        <w:tab/>
-        <w:t xml:space="preserve">Count of 100 </w:t>
-      </w:r>
-    </w:p>
-    <w:p>
-      <w:pPr>
-        <w:widowControl w:val="0"/>
-        <w:tabs>
-          <w:tab w:val="left" w:pos="220"/>
-          <w:tab w:val="left" w:pos="720"/>
-        </w:tabs>
-        <w:autoSpaceDE w:val="0"/>
-        <w:autoSpaceDN w:val="0"/>
-        <w:adjustRightInd w:val="0"/>
-        <w:rPr>
-          <w:rFonts w:ascii="Arial" w:hAnsi="Arial" w:cs="Arial"/>
-        </w:rPr>
-      </w:pPr>
-      <w:r>
-        <w:rPr>
-          <w:rFonts w:ascii="Arial" w:hAnsi="Arial" w:cs="Arial"/>
-        </w:rPr>
-        <w:tab/>
-      </w:r>
-      <w:r>
-        <w:rPr>
-          <w:rFonts w:ascii="Arial" w:hAnsi="Arial" w:cs="Arial"/>
-        </w:rPr>
-        <w:tab/>
-        <w:t>Count of 1000</w:t>
+      <w:r>
+        <w:rPr>
+          <w:rFonts w:ascii="Arial" w:hAnsi="Arial" w:cs="Arial"/>
+        </w:rPr>
+        <w:t xml:space="preserve"> </w:t>
       </w:r>
     </w:p>
     <w:p/>

</xml_diff>

<commit_message>
4 for question 3
</commit_message>
<xml_diff>
--- a/Problem Solving/Thompson_Benjamin_ProblemSolving.docx
+++ b/Problem Solving/Thompson_Benjamin_ProblemSolving.docx
@@ -889,8 +889,18 @@
           <w:i/>
           <w:sz w:val="20"/>
         </w:rPr>
-        <w:t>There are 20 socks in a drawer: 5 pairs of black socks, 3 pairs of brown and 2 pairs of white. You select the socks in the dark and can check them only after a selection has been made. What is the smallest number of socks you need to select to guarantee getting the following:</w:t>
-      </w:r>
+        <w:t xml:space="preserve">There are 20 socks in a drawer: 5 pairs of black socks, 3 pairs of brown and 2 pairs of white. You select the socks in the dark and can check them only after a selection has been made. What is the smallest number of socks you need to select to guarantee getting the </w:t>
+      </w:r>
+      <w:proofErr w:type="gramStart"/>
+      <w:r>
+        <w:rPr>
+          <w:rFonts w:ascii="Arial" w:hAnsi="Arial" w:cs="Arial"/>
+          <w:i/>
+          <w:sz w:val="20"/>
+        </w:rPr>
+        <w:t>following:</w:t>
+      </w:r>
+      <w:proofErr w:type="gramEnd"/>
     </w:p>
     <w:p>
       <w:pPr>
@@ -1766,32 +1776,25 @@
           <w:i/>
           <w:sz w:val="20"/>
         </w:rPr>
-        <w:t xml:space="preserve">a) What if the girl counts from 1 to 10 </w:t>
-      </w:r>
-    </w:p>
-    <w:p>
-      <w:pPr>
-        <w:widowControl w:val="0"/>
-        <w:tabs>
-          <w:tab w:val="left" w:pos="220"/>
-          <w:tab w:val="left" w:pos="720"/>
-        </w:tabs>
-        <w:autoSpaceDE w:val="0"/>
-        <w:autoSpaceDN w:val="0"/>
-        <w:adjustRightInd w:val="0"/>
+        <w:t xml:space="preserve">a) What if the girl counts from 1 to </w:t>
+      </w:r>
+      <w:proofErr w:type="gramStart"/>
+      <w:r>
         <w:rPr>
           <w:rFonts w:ascii="Arial" w:hAnsi="Arial" w:cs="Arial"/>
           <w:i/>
           <w:sz w:val="20"/>
         </w:rPr>
-      </w:pPr>
+        <w:t>10</w:t>
+      </w:r>
+      <w:proofErr w:type="gramEnd"/>
       <w:r>
         <w:rPr>
           <w:rFonts w:ascii="Arial" w:hAnsi="Arial" w:cs="Arial"/>
           <w:i/>
           <w:sz w:val="20"/>
         </w:rPr>
-        <w:t xml:space="preserve">b) What if the girl counts from 1 to 100 </w:t>
+        <w:t xml:space="preserve"> </w:t>
       </w:r>
     </w:p>
     <w:p>
@@ -1816,8 +1819,61 @@
           <w:i/>
           <w:sz w:val="20"/>
         </w:rPr>
-        <w:t>c) What if the girl counts from 1 to 1000</w:t>
-      </w:r>
+        <w:t xml:space="preserve">b) What if the girl counts from 1 to </w:t>
+      </w:r>
+      <w:proofErr w:type="gramStart"/>
+      <w:r>
+        <w:rPr>
+          <w:rFonts w:ascii="Arial" w:hAnsi="Arial" w:cs="Arial"/>
+          <w:i/>
+          <w:sz w:val="20"/>
+        </w:rPr>
+        <w:t>100</w:t>
+      </w:r>
+      <w:proofErr w:type="gramEnd"/>
+      <w:r>
+        <w:rPr>
+          <w:rFonts w:ascii="Arial" w:hAnsi="Arial" w:cs="Arial"/>
+          <w:i/>
+          <w:sz w:val="20"/>
+        </w:rPr>
+        <w:t xml:space="preserve"> </w:t>
+      </w:r>
+    </w:p>
+    <w:p>
+      <w:pPr>
+        <w:widowControl w:val="0"/>
+        <w:tabs>
+          <w:tab w:val="left" w:pos="220"/>
+          <w:tab w:val="left" w:pos="720"/>
+        </w:tabs>
+        <w:autoSpaceDE w:val="0"/>
+        <w:autoSpaceDN w:val="0"/>
+        <w:adjustRightInd w:val="0"/>
+        <w:rPr>
+          <w:rFonts w:ascii="Arial" w:hAnsi="Arial" w:cs="Arial"/>
+          <w:i/>
+          <w:sz w:val="20"/>
+        </w:rPr>
+      </w:pPr>
+      <w:r>
+        <w:rPr>
+          <w:rFonts w:ascii="Arial" w:hAnsi="Arial" w:cs="Arial"/>
+          <w:i/>
+          <w:sz w:val="20"/>
+        </w:rPr>
+        <w:t xml:space="preserve">c) What if the girl counts from 1 to </w:t>
+      </w:r>
+      <w:proofErr w:type="gramStart"/>
+      <w:r>
+        <w:rPr>
+          <w:rFonts w:ascii="Arial" w:hAnsi="Arial" w:cs="Arial"/>
+          <w:i/>
+          <w:sz w:val="20"/>
+        </w:rPr>
+        <w:t>1000</w:t>
+      </w:r>
+      <w:proofErr w:type="gramEnd"/>
     </w:p>
     <w:p/>
     <w:p>
@@ -2256,13 +2312,75 @@
         </w:rPr>
         <w:t>first finger!</w:t>
       </w:r>
+      <w:r>
+        <w:rPr>
+          <w:rFonts w:ascii="Arial" w:hAnsi="Arial" w:cs="Arial"/>
+        </w:rPr>
+        <w:t xml:space="preserve"> </w:t>
+      </w:r>
+    </w:p>
+    <w:p/>
+    <w:p>
+      <w:pPr>
+        <w:widowControl w:val="0"/>
+        <w:tabs>
+          <w:tab w:val="left" w:pos="220"/>
+          <w:tab w:val="left" w:pos="720"/>
+        </w:tabs>
+        <w:autoSpaceDE w:val="0"/>
+        <w:autoSpaceDN w:val="0"/>
+        <w:adjustRightInd w:val="0"/>
+        <w:rPr>
+          <w:rFonts w:ascii="Arial" w:hAnsi="Arial" w:cs="Arial"/>
+        </w:rPr>
+      </w:pPr>
+      <w:r>
+        <w:rPr>
+          <w:rFonts w:ascii="Arial" w:hAnsi="Arial" w:cs="Arial"/>
+        </w:rPr>
+        <w:t>4.</w:t>
+      </w:r>
+      <w:r>
+        <w:rPr>
+          <w:rFonts w:ascii="Arial" w:hAnsi="Arial" w:cs="Arial"/>
+        </w:rPr>
+        <w:t xml:space="preserve"> Evaluate each potential solution</w:t>
+      </w:r>
+    </w:p>
+    <w:p>
+      <w:pPr>
+        <w:widowControl w:val="0"/>
+        <w:tabs>
+          <w:tab w:val="left" w:pos="220"/>
+          <w:tab w:val="left" w:pos="720"/>
+        </w:tabs>
+        <w:autoSpaceDE w:val="0"/>
+        <w:autoSpaceDN w:val="0"/>
+        <w:adjustRightInd w:val="0"/>
+        <w:rPr>
+          <w:rFonts w:ascii="Arial" w:hAnsi="Arial" w:cs="Arial"/>
+        </w:rPr>
+      </w:pPr>
+      <w:r>
+        <w:rPr>
+          <w:rFonts w:ascii="Arial" w:hAnsi="Arial" w:cs="Arial"/>
+        </w:rPr>
+        <w:tab/>
+        <w:t xml:space="preserve">Each solution </w:t>
+      </w:r>
       <w:bookmarkStart w:id="0" w:name="_GoBack"/>
       <w:bookmarkEnd w:id="0"/>
       <w:r>
         <w:rPr>
           <w:rFonts w:ascii="Arial" w:hAnsi="Arial" w:cs="Arial"/>
         </w:rPr>
-        <w:t xml:space="preserve"> </w:t>
+        <w:t>meets the goals every time</w:t>
+      </w:r>
+      <w:r>
+        <w:rPr>
+          <w:rFonts w:ascii="Arial" w:hAnsi="Arial" w:cs="Arial"/>
+        </w:rPr>
+        <w:t xml:space="preserve">. </w:t>
       </w:r>
     </w:p>
     <w:p/>

</xml_diff>

<commit_message>
started 5 for question 3
</commit_message>
<xml_diff>
--- a/Problem Solving/Thompson_Benjamin_ProblemSolving.docx
+++ b/Problem Solving/Thompson_Benjamin_ProblemSolving.docx
@@ -889,18 +889,8 @@
           <w:i/>
           <w:sz w:val="20"/>
         </w:rPr>
-        <w:t xml:space="preserve">There are 20 socks in a drawer: 5 pairs of black socks, 3 pairs of brown and 2 pairs of white. You select the socks in the dark and can check them only after a selection has been made. What is the smallest number of socks you need to select to guarantee getting the </w:t>
-      </w:r>
-      <w:proofErr w:type="gramStart"/>
-      <w:r>
-        <w:rPr>
-          <w:rFonts w:ascii="Arial" w:hAnsi="Arial" w:cs="Arial"/>
-          <w:i/>
-          <w:sz w:val="20"/>
-        </w:rPr>
-        <w:t>following:</w:t>
-      </w:r>
-      <w:proofErr w:type="gramEnd"/>
+        <w:t>There are 20 socks in a drawer: 5 pairs of black socks, 3 pairs of brown and 2 pairs of white. You select the socks in the dark and can check them only after a selection has been made. What is the smallest number of socks you need to select to guarantee getting the following:</w:t>
+      </w:r>
     </w:p>
     <w:p>
       <w:pPr>
@@ -1776,25 +1766,32 @@
           <w:i/>
           <w:sz w:val="20"/>
         </w:rPr>
-        <w:t xml:space="preserve">a) What if the girl counts from 1 to </w:t>
-      </w:r>
-      <w:proofErr w:type="gramStart"/>
-      <w:r>
+        <w:t xml:space="preserve">a) What if the girl counts from 1 to 10 </w:t>
+      </w:r>
+    </w:p>
+    <w:p>
+      <w:pPr>
+        <w:widowControl w:val="0"/>
+        <w:tabs>
+          <w:tab w:val="left" w:pos="220"/>
+          <w:tab w:val="left" w:pos="720"/>
+        </w:tabs>
+        <w:autoSpaceDE w:val="0"/>
+        <w:autoSpaceDN w:val="0"/>
+        <w:adjustRightInd w:val="0"/>
         <w:rPr>
           <w:rFonts w:ascii="Arial" w:hAnsi="Arial" w:cs="Arial"/>
           <w:i/>
           <w:sz w:val="20"/>
         </w:rPr>
-        <w:t>10</w:t>
-      </w:r>
-      <w:proofErr w:type="gramEnd"/>
+      </w:pPr>
       <w:r>
         <w:rPr>
           <w:rFonts w:ascii="Arial" w:hAnsi="Arial" w:cs="Arial"/>
           <w:i/>
           <w:sz w:val="20"/>
         </w:rPr>
-        <w:t xml:space="preserve"> </w:t>
+        <w:t xml:space="preserve">b) What if the girl counts from 1 to 100 </w:t>
       </w:r>
     </w:p>
     <w:p>
@@ -1819,61 +1816,8 @@
           <w:i/>
           <w:sz w:val="20"/>
         </w:rPr>
-        <w:t xml:space="preserve">b) What if the girl counts from 1 to </w:t>
-      </w:r>
-      <w:proofErr w:type="gramStart"/>
-      <w:r>
-        <w:rPr>
-          <w:rFonts w:ascii="Arial" w:hAnsi="Arial" w:cs="Arial"/>
-          <w:i/>
-          <w:sz w:val="20"/>
-        </w:rPr>
-        <w:t>100</w:t>
-      </w:r>
-      <w:proofErr w:type="gramEnd"/>
-      <w:r>
-        <w:rPr>
-          <w:rFonts w:ascii="Arial" w:hAnsi="Arial" w:cs="Arial"/>
-          <w:i/>
-          <w:sz w:val="20"/>
-        </w:rPr>
-        <w:t xml:space="preserve"> </w:t>
-      </w:r>
-    </w:p>
-    <w:p>
-      <w:pPr>
-        <w:widowControl w:val="0"/>
-        <w:tabs>
-          <w:tab w:val="left" w:pos="220"/>
-          <w:tab w:val="left" w:pos="720"/>
-        </w:tabs>
-        <w:autoSpaceDE w:val="0"/>
-        <w:autoSpaceDN w:val="0"/>
-        <w:adjustRightInd w:val="0"/>
-        <w:rPr>
-          <w:rFonts w:ascii="Arial" w:hAnsi="Arial" w:cs="Arial"/>
-          <w:i/>
-          <w:sz w:val="20"/>
-        </w:rPr>
-      </w:pPr>
-      <w:r>
-        <w:rPr>
-          <w:rFonts w:ascii="Arial" w:hAnsi="Arial" w:cs="Arial"/>
-          <w:i/>
-          <w:sz w:val="20"/>
-        </w:rPr>
-        <w:t xml:space="preserve">c) What if the girl counts from 1 to </w:t>
-      </w:r>
-      <w:proofErr w:type="gramStart"/>
-      <w:r>
-        <w:rPr>
-          <w:rFonts w:ascii="Arial" w:hAnsi="Arial" w:cs="Arial"/>
-          <w:i/>
-          <w:sz w:val="20"/>
-        </w:rPr>
-        <w:t>1000</w:t>
-      </w:r>
-      <w:proofErr w:type="gramEnd"/>
+        <w:t>c) What if the girl counts from 1 to 1000</w:t>
+      </w:r>
     </w:p>
     <w:p/>
     <w:p>
@@ -2368,19 +2312,119 @@
         <w:tab/>
         <w:t xml:space="preserve">Each solution </w:t>
       </w:r>
+      <w:r>
+        <w:rPr>
+          <w:rFonts w:ascii="Arial" w:hAnsi="Arial" w:cs="Arial"/>
+        </w:rPr>
+        <w:t>meets the goals every time</w:t>
+      </w:r>
+      <w:r>
+        <w:rPr>
+          <w:rFonts w:ascii="Arial" w:hAnsi="Arial" w:cs="Arial"/>
+        </w:rPr>
+        <w:t xml:space="preserve">. </w:t>
+      </w:r>
+    </w:p>
+    <w:p/>
+    <w:p>
+      <w:pPr>
+        <w:widowControl w:val="0"/>
+        <w:tabs>
+          <w:tab w:val="left" w:pos="220"/>
+          <w:tab w:val="left" w:pos="720"/>
+        </w:tabs>
+        <w:autoSpaceDE w:val="0"/>
+        <w:autoSpaceDN w:val="0"/>
+        <w:adjustRightInd w:val="0"/>
+        <w:rPr>
+          <w:rFonts w:ascii="Arial" w:hAnsi="Arial" w:cs="Arial"/>
+        </w:rPr>
+      </w:pPr>
+      <w:r>
+        <w:rPr>
+          <w:rFonts w:ascii="Arial" w:hAnsi="Arial" w:cs="Arial"/>
+        </w:rPr>
+        <w:t xml:space="preserve">5. </w:t>
+      </w:r>
+      <w:r>
+        <w:rPr>
+          <w:rFonts w:ascii="Arial" w:hAnsi="Arial" w:cs="Arial"/>
+        </w:rPr>
+        <w:t>Choose a solution and develop a plan to implement it.</w:t>
+      </w:r>
+    </w:p>
+    <w:p>
+      <w:pPr>
+        <w:widowControl w:val="0"/>
+        <w:tabs>
+          <w:tab w:val="left" w:pos="220"/>
+          <w:tab w:val="left" w:pos="720"/>
+        </w:tabs>
+        <w:autoSpaceDE w:val="0"/>
+        <w:autoSpaceDN w:val="0"/>
+        <w:adjustRightInd w:val="0"/>
+        <w:rPr>
+          <w:rFonts w:ascii="Arial" w:hAnsi="Arial" w:cs="Arial"/>
+        </w:rPr>
+      </w:pPr>
+    </w:p>
+    <w:p>
+      <w:pPr>
+        <w:widowControl w:val="0"/>
+        <w:tabs>
+          <w:tab w:val="left" w:pos="220"/>
+          <w:tab w:val="left" w:pos="720"/>
+        </w:tabs>
+        <w:autoSpaceDE w:val="0"/>
+        <w:autoSpaceDN w:val="0"/>
+        <w:adjustRightInd w:val="0"/>
+        <w:rPr>
+          <w:rFonts w:ascii="Arial" w:hAnsi="Arial" w:cs="Arial"/>
+        </w:rPr>
+      </w:pPr>
+      <w:r>
+        <w:rPr>
+          <w:rFonts w:ascii="Arial" w:hAnsi="Arial" w:cs="Arial"/>
+        </w:rPr>
+        <w:t>The solution would be to follow the steps</w:t>
+      </w:r>
+      <w:r>
+        <w:rPr>
+          <w:rFonts w:ascii="Arial" w:hAnsi="Arial" w:cs="Arial"/>
+        </w:rPr>
+        <w:t xml:space="preserve"> shown below</w:t>
+      </w:r>
+      <w:r>
+        <w:rPr>
+          <w:rFonts w:ascii="Arial" w:hAnsi="Arial" w:cs="Arial"/>
+        </w:rPr>
+        <w:t xml:space="preserve"> and repeat </w:t>
+      </w:r>
+      <w:r>
+        <w:rPr>
+          <w:rFonts w:ascii="Arial" w:hAnsi="Arial" w:cs="Arial"/>
+        </w:rPr>
+        <w:t xml:space="preserve">them </w:t>
+      </w:r>
       <w:bookmarkStart w:id="0" w:name="_GoBack"/>
       <w:bookmarkEnd w:id="0"/>
       <w:r>
         <w:rPr>
           <w:rFonts w:ascii="Arial" w:hAnsi="Arial" w:cs="Arial"/>
         </w:rPr>
-        <w:t>meets the goals every time</w:t>
-      </w:r>
-      <w:r>
-        <w:rPr>
-          <w:rFonts w:ascii="Arial" w:hAnsi="Arial" w:cs="Arial"/>
-        </w:rPr>
-        <w:t xml:space="preserve">. </w:t>
+        <w:t>in increments of 10 until you reached the</w:t>
+      </w:r>
+      <w:r>
+        <w:rPr>
+          <w:rFonts w:ascii="Arial" w:hAnsi="Arial" w:cs="Arial"/>
+        </w:rPr>
+        <w:t xml:space="preserve"> desired number</w:t>
+      </w:r>
+      <w:r>
+        <w:rPr>
+          <w:rFonts w:ascii="Arial" w:hAnsi="Arial" w:cs="Arial"/>
+        </w:rPr>
+        <w:t>.</w:t>
       </w:r>
     </w:p>
     <w:p/>

</xml_diff>

<commit_message>
more for 5 of question 3
</commit_message>
<xml_diff>
--- a/Problem Solving/Thompson_Benjamin_ProblemSolving.docx
+++ b/Problem Solving/Thompson_Benjamin_ProblemSolving.docx
@@ -889,8 +889,18 @@
           <w:i/>
           <w:sz w:val="20"/>
         </w:rPr>
-        <w:t>There are 20 socks in a drawer: 5 pairs of black socks, 3 pairs of brown and 2 pairs of white. You select the socks in the dark and can check them only after a selection has been made. What is the smallest number of socks you need to select to guarantee getting the following:</w:t>
-      </w:r>
+        <w:t xml:space="preserve">There are 20 socks in a drawer: 5 pairs of black socks, 3 pairs of brown and 2 pairs of white. You select the socks in the dark and can check them only after a selection has been made. What is the smallest number of socks you need to select to guarantee getting the </w:t>
+      </w:r>
+      <w:proofErr w:type="gramStart"/>
+      <w:r>
+        <w:rPr>
+          <w:rFonts w:ascii="Arial" w:hAnsi="Arial" w:cs="Arial"/>
+          <w:i/>
+          <w:sz w:val="20"/>
+        </w:rPr>
+        <w:t>following:</w:t>
+      </w:r>
+      <w:proofErr w:type="gramEnd"/>
     </w:p>
     <w:p>
       <w:pPr>
@@ -1766,32 +1776,25 @@
           <w:i/>
           <w:sz w:val="20"/>
         </w:rPr>
-        <w:t xml:space="preserve">a) What if the girl counts from 1 to 10 </w:t>
-      </w:r>
-    </w:p>
-    <w:p>
-      <w:pPr>
-        <w:widowControl w:val="0"/>
-        <w:tabs>
-          <w:tab w:val="left" w:pos="220"/>
-          <w:tab w:val="left" w:pos="720"/>
-        </w:tabs>
-        <w:autoSpaceDE w:val="0"/>
-        <w:autoSpaceDN w:val="0"/>
-        <w:adjustRightInd w:val="0"/>
+        <w:t xml:space="preserve">a) What if the girl counts from 1 to </w:t>
+      </w:r>
+      <w:proofErr w:type="gramStart"/>
+      <w:r>
         <w:rPr>
           <w:rFonts w:ascii="Arial" w:hAnsi="Arial" w:cs="Arial"/>
           <w:i/>
           <w:sz w:val="20"/>
         </w:rPr>
-      </w:pPr>
+        <w:t>10</w:t>
+      </w:r>
+      <w:proofErr w:type="gramEnd"/>
       <w:r>
         <w:rPr>
           <w:rFonts w:ascii="Arial" w:hAnsi="Arial" w:cs="Arial"/>
           <w:i/>
           <w:sz w:val="20"/>
         </w:rPr>
-        <w:t xml:space="preserve">b) What if the girl counts from 1 to 100 </w:t>
+        <w:t xml:space="preserve"> </w:t>
       </w:r>
     </w:p>
     <w:p>
@@ -1816,8 +1819,61 @@
           <w:i/>
           <w:sz w:val="20"/>
         </w:rPr>
-        <w:t>c) What if the girl counts from 1 to 1000</w:t>
-      </w:r>
+        <w:t xml:space="preserve">b) What if the girl counts from 1 to </w:t>
+      </w:r>
+      <w:proofErr w:type="gramStart"/>
+      <w:r>
+        <w:rPr>
+          <w:rFonts w:ascii="Arial" w:hAnsi="Arial" w:cs="Arial"/>
+          <w:i/>
+          <w:sz w:val="20"/>
+        </w:rPr>
+        <w:t>100</w:t>
+      </w:r>
+      <w:proofErr w:type="gramEnd"/>
+      <w:r>
+        <w:rPr>
+          <w:rFonts w:ascii="Arial" w:hAnsi="Arial" w:cs="Arial"/>
+          <w:i/>
+          <w:sz w:val="20"/>
+        </w:rPr>
+        <w:t xml:space="preserve"> </w:t>
+      </w:r>
+    </w:p>
+    <w:p>
+      <w:pPr>
+        <w:widowControl w:val="0"/>
+        <w:tabs>
+          <w:tab w:val="left" w:pos="220"/>
+          <w:tab w:val="left" w:pos="720"/>
+        </w:tabs>
+        <w:autoSpaceDE w:val="0"/>
+        <w:autoSpaceDN w:val="0"/>
+        <w:adjustRightInd w:val="0"/>
+        <w:rPr>
+          <w:rFonts w:ascii="Arial" w:hAnsi="Arial" w:cs="Arial"/>
+          <w:i/>
+          <w:sz w:val="20"/>
+        </w:rPr>
+      </w:pPr>
+      <w:r>
+        <w:rPr>
+          <w:rFonts w:ascii="Arial" w:hAnsi="Arial" w:cs="Arial"/>
+          <w:i/>
+          <w:sz w:val="20"/>
+        </w:rPr>
+        <w:t xml:space="preserve">c) What if the girl counts from 1 to </w:t>
+      </w:r>
+      <w:proofErr w:type="gramStart"/>
+      <w:r>
+        <w:rPr>
+          <w:rFonts w:ascii="Arial" w:hAnsi="Arial" w:cs="Arial"/>
+          <w:i/>
+          <w:sz w:val="20"/>
+        </w:rPr>
+        <w:t>1000</w:t>
+      </w:r>
+      <w:proofErr w:type="gramEnd"/>
     </w:p>
     <w:p/>
     <w:p>
@@ -2406,28 +2462,66 @@
         </w:rPr>
         <w:t xml:space="preserve">them </w:t>
       </w:r>
+      <w:r>
+        <w:rPr>
+          <w:rFonts w:ascii="Arial" w:hAnsi="Arial" w:cs="Arial"/>
+        </w:rPr>
+        <w:t>in increments of 10 until you reached the</w:t>
+      </w:r>
+      <w:r>
+        <w:rPr>
+          <w:rFonts w:ascii="Arial" w:hAnsi="Arial" w:cs="Arial"/>
+        </w:rPr>
+        <w:t xml:space="preserve"> desired number</w:t>
+      </w:r>
+      <w:r>
+        <w:rPr>
+          <w:rFonts w:ascii="Arial" w:hAnsi="Arial" w:cs="Arial"/>
+        </w:rPr>
+        <w:t>.</w:t>
+      </w:r>
+    </w:p>
+    <w:p/>
+    <w:p/>
+    <w:p/>
+    <w:p/>
+    <w:p>
+      <w:pPr>
+        <w:widowControl w:val="0"/>
+        <w:tabs>
+          <w:tab w:val="left" w:pos="220"/>
+          <w:tab w:val="left" w:pos="720"/>
+        </w:tabs>
+        <w:autoSpaceDE w:val="0"/>
+        <w:autoSpaceDN w:val="0"/>
+        <w:adjustRightInd w:val="0"/>
+        <w:rPr>
+          <w:rFonts w:ascii="Arial" w:hAnsi="Arial" w:cs="Arial"/>
+        </w:rPr>
+      </w:pPr>
+      <w:r>
+        <w:rPr>
+          <w:rFonts w:ascii="Arial" w:hAnsi="Arial" w:cs="Arial"/>
+        </w:rPr>
+        <w:t xml:space="preserve">Since every 10 </w:t>
+      </w:r>
+      <w:r>
+        <w:rPr>
+          <w:rFonts w:ascii="Arial" w:hAnsi="Arial" w:cs="Arial"/>
+        </w:rPr>
+        <w:t xml:space="preserve">lands on the </w:t>
+      </w:r>
+      <w:r>
+        <w:rPr>
+          <w:rFonts w:ascii="Arial" w:hAnsi="Arial" w:cs="Arial"/>
+        </w:rPr>
+        <w:t xml:space="preserve">first finger all increments of the number will result with this finger being selected. </w:t>
+      </w:r>
+    </w:p>
+    <w:p>
       <w:bookmarkStart w:id="0" w:name="_GoBack"/>
       <w:bookmarkEnd w:id="0"/>
-      <w:r>
-        <w:rPr>
-          <w:rFonts w:ascii="Arial" w:hAnsi="Arial" w:cs="Arial"/>
-        </w:rPr>
-        <w:t>in increments of 10 until you reached the</w:t>
-      </w:r>
-      <w:r>
-        <w:rPr>
-          <w:rFonts w:ascii="Arial" w:hAnsi="Arial" w:cs="Arial"/>
-        </w:rPr>
-        <w:t xml:space="preserve"> desired number</w:t>
-      </w:r>
-      <w:r>
-        <w:rPr>
-          <w:rFonts w:ascii="Arial" w:hAnsi="Arial" w:cs="Arial"/>
-        </w:rPr>
-        <w:t>.</w:t>
-      </w:r>
-    </w:p>
-    <w:p/>
+    </w:p>
     <w:sectPr>
       <w:pgSz w:w="12240" w:h="15840"/>
       <w:pgMar w:top="1440" w:right="1800" w:bottom="1440" w:left="1800" w:header="720" w:footer="720" w:gutter="0"/>

</xml_diff>

<commit_message>
added numbers for pics
</commit_message>
<xml_diff>
--- a/Problem Solving/Thompson_Benjamin_ProblemSolving.docx
+++ b/Problem Solving/Thompson_Benjamin_ProblemSolving.docx
@@ -2482,46 +2482,157 @@
       </w:r>
     </w:p>
     <w:p/>
+    <w:p>
+      <w:r>
+        <w:t>1.</w:t>
+      </w:r>
+    </w:p>
     <w:p/>
+    <w:p>
+      <w:r>
+        <w:rPr>
+          <w:noProof/>
+        </w:rPr>
+        <w:drawing>
+          <wp:inline distT="0" distB="0" distL="0" distR="0" wp14:anchorId="55D198D3" wp14:editId="61F751D1">
+            <wp:extent cx="2169294" cy="1626845"/>
+            <wp:effectExtent l="0" t="0" r="0" b="0"/>
+            <wp:docPr id="2" name="Picture 2" descr="Macintosh HD:private:var:folders:rb:rxs06c8n4kjg23lb2z4tw8800000gn:T:com.apple.iChat:Messages:Transfers:IMG_5588.JPG"/>
+            <wp:cNvGraphicFramePr>
+              <a:graphicFrameLocks xmlns:a="http://schemas.openxmlformats.org/drawingml/2006/main" noChangeAspect="1"/>
+            </wp:cNvGraphicFramePr>
+            <a:graphic xmlns:a="http://schemas.openxmlformats.org/drawingml/2006/main">
+              <a:graphicData uri="http://schemas.openxmlformats.org/drawingml/2006/picture">
+                <pic:pic xmlns:pic="http://schemas.openxmlformats.org/drawingml/2006/picture">
+                  <pic:nvPicPr>
+                    <pic:cNvPr id="0" name="Picture 1" descr="Macintosh HD:private:var:folders:rb:rxs06c8n4kjg23lb2z4tw8800000gn:T:com.apple.iChat:Messages:Transfers:IMG_5588.JPG"/>
+                    <pic:cNvPicPr>
+                      <a:picLocks noChangeAspect="1" noChangeArrowheads="1"/>
+                    </pic:cNvPicPr>
+                  </pic:nvPicPr>
+                  <pic:blipFill>
+                    <a:blip r:embed="rId7">
+                      <a:extLst>
+                        <a:ext uri="{28A0092B-C50C-407E-A947-70E740481C1C}">
+                          <a14:useLocalDpi xmlns:a14="http://schemas.microsoft.com/office/drawing/2010/main" val="0"/>
+                        </a:ext>
+                      </a:extLst>
+                    </a:blip>
+                    <a:srcRect/>
+                    <a:stretch>
+                      <a:fillRect/>
+                    </a:stretch>
+                  </pic:blipFill>
+                  <pic:spPr bwMode="auto">
+                    <a:xfrm>
+                      <a:off x="0" y="0"/>
+                      <a:ext cx="2169691" cy="1627143"/>
+                    </a:xfrm>
+                    <a:prstGeom prst="rect">
+                      <a:avLst/>
+                    </a:prstGeom>
+                    <a:noFill/>
+                    <a:ln>
+                      <a:noFill/>
+                    </a:ln>
+                  </pic:spPr>
+                </pic:pic>
+              </a:graphicData>
+            </a:graphic>
+          </wp:inline>
+        </w:drawing>
+      </w:r>
+    </w:p>
     <w:p/>
+    <w:p>
+      <w:r>
+        <w:t xml:space="preserve">2. </w:t>
+      </w:r>
+    </w:p>
     <w:p/>
     <w:p>
-      <w:pPr>
-        <w:widowControl w:val="0"/>
-        <w:tabs>
-          <w:tab w:val="left" w:pos="220"/>
-          <w:tab w:val="left" w:pos="720"/>
-        </w:tabs>
-        <w:autoSpaceDE w:val="0"/>
-        <w:autoSpaceDN w:val="0"/>
-        <w:adjustRightInd w:val="0"/>
-        <w:rPr>
-          <w:rFonts w:ascii="Arial" w:hAnsi="Arial" w:cs="Arial"/>
-        </w:rPr>
-      </w:pPr>
-      <w:r>
-        <w:rPr>
-          <w:rFonts w:ascii="Arial" w:hAnsi="Arial" w:cs="Arial"/>
-        </w:rPr>
-        <w:t xml:space="preserve">Since every 10 </w:t>
-      </w:r>
-      <w:r>
-        <w:rPr>
-          <w:rFonts w:ascii="Arial" w:hAnsi="Arial" w:cs="Arial"/>
-        </w:rPr>
-        <w:t xml:space="preserve">lands on the </w:t>
-      </w:r>
-      <w:r>
-        <w:rPr>
-          <w:rFonts w:ascii="Arial" w:hAnsi="Arial" w:cs="Arial"/>
-        </w:rPr>
-        <w:t xml:space="preserve">first finger all increments of the number will result with this finger being selected. </w:t>
-      </w:r>
-    </w:p>
-    <w:p>
+      <w:r>
+        <w:t xml:space="preserve">3. </w:t>
+      </w:r>
+    </w:p>
+    <w:p/>
+    <w:p>
+      <w:r>
+        <w:t xml:space="preserve">4. </w:t>
+      </w:r>
+    </w:p>
+    <w:p/>
+    <w:p>
+      <w:r>
+        <w:t xml:space="preserve">5. </w:t>
+      </w:r>
+    </w:p>
+    <w:p/>
+    <w:p>
+      <w:r>
+        <w:t xml:space="preserve">6. </w:t>
+      </w:r>
       <w:bookmarkStart w:id="0" w:name="_GoBack"/>
       <w:bookmarkEnd w:id="0"/>
     </w:p>
+    <w:p>
+      <w:r>
+        <w:t>7.</w:t>
+      </w:r>
+    </w:p>
+    <w:p/>
+    <w:p>
+      <w:r>
+        <w:t xml:space="preserve">8. </w:t>
+      </w:r>
+    </w:p>
+    <w:p/>
+    <w:p>
+      <w:r>
+        <w:t xml:space="preserve">9. </w:t>
+      </w:r>
+    </w:p>
+    <w:p/>
+    <w:p>
+      <w:r>
+        <w:t xml:space="preserve">10. </w:t>
+      </w:r>
+    </w:p>
+    <w:p/>
+    <w:p>
+      <w:pPr>
+        <w:widowControl w:val="0"/>
+        <w:tabs>
+          <w:tab w:val="left" w:pos="220"/>
+          <w:tab w:val="left" w:pos="720"/>
+        </w:tabs>
+        <w:autoSpaceDE w:val="0"/>
+        <w:autoSpaceDN w:val="0"/>
+        <w:adjustRightInd w:val="0"/>
+        <w:rPr>
+          <w:rFonts w:ascii="Arial" w:hAnsi="Arial" w:cs="Arial"/>
+        </w:rPr>
+      </w:pPr>
+      <w:r>
+        <w:rPr>
+          <w:rFonts w:ascii="Arial" w:hAnsi="Arial" w:cs="Arial"/>
+        </w:rPr>
+        <w:t xml:space="preserve">Since every 10 </w:t>
+      </w:r>
+      <w:r>
+        <w:rPr>
+          <w:rFonts w:ascii="Arial" w:hAnsi="Arial" w:cs="Arial"/>
+        </w:rPr>
+        <w:t xml:space="preserve">lands on the </w:t>
+      </w:r>
+      <w:r>
+        <w:rPr>
+          <w:rFonts w:ascii="Arial" w:hAnsi="Arial" w:cs="Arial"/>
+        </w:rPr>
+        <w:t xml:space="preserve">first finger all increments of the number will result with this finger being selected. </w:t>
+      </w:r>
+    </w:p>
+    <w:p/>
     <w:sectPr>
       <w:pgSz w:w="12240" w:h="15840"/>
       <w:pgMar w:top="1440" w:right="1800" w:bottom="1440" w:left="1800" w:header="720" w:footer="720" w:gutter="0"/>

</xml_diff>